<commit_message>
Resubmission to Progress in Oceanography
</commit_message>
<xml_diff>
--- a/Schilling et al Supplementary.docx
+++ b/Schilling et al Supplementary.docx
@@ -1,6 +1,6 @@
 
 <file path=word/document.xml><?xml version="1.0" encoding="utf-8"?>
-<w:document xmlns:wpc="http://schemas.microsoft.com/office/word/2010/wordprocessingCanvas" xmlns:cx="http://schemas.microsoft.com/office/drawing/2014/chartex" xmlns:cx1="http://schemas.microsoft.com/office/drawing/2015/9/8/chartex" xmlns:cx2="http://schemas.microsoft.com/office/drawing/2015/10/21/chartex" xmlns:cx3="http://schemas.microsoft.com/office/drawing/2016/5/9/chartex" xmlns:cx4="http://schemas.microsoft.com/office/drawing/2016/5/10/chartex" xmlns:cx5="http://schemas.microsoft.com/office/drawing/2016/5/11/chartex" xmlns:cx6="http://schemas.microsoft.com/office/drawing/2016/5/12/chartex" xmlns:cx7="http://schemas.microsoft.com/office/drawing/2016/5/13/chartex" xmlns:cx8="http://schemas.microsoft.com/office/drawing/2016/5/14/chartex" xmlns:mc="http://schemas.openxmlformats.org/markup-compatibility/2006" xmlns:aink="http://schemas.microsoft.com/office/drawing/2016/ink" xmlns:am3d="http://schemas.microsoft.com/office/drawing/2017/model3d" xmlns:o="urn:schemas-microsoft-com:office:office" xmlns:r="http://schemas.openxmlformats.org/officeDocument/2006/relationships" xmlns:m="http://schemas.openxmlformats.org/officeDocument/2006/math" xmlns:v="urn:schemas-microsoft-com:vml" xmlns:wp14="http://schemas.microsoft.com/office/word/2010/wordprocessingDrawing" xmlns:wp="http://schemas.openxmlformats.org/drawingml/2006/wordprocessingDrawing" xmlns:w10="urn:schemas-microsoft-com:office:word" xmlns:w="http://schemas.openxmlformats.org/wordprocessingml/2006/main" xmlns:w14="http://schemas.microsoft.com/office/word/2010/wordml" xmlns:w15="http://schemas.microsoft.com/office/word/2012/wordml" xmlns:w16cex="http://schemas.microsoft.com/office/word/2018/wordml/cex" xmlns:w16cid="http://schemas.microsoft.com/office/word/2016/wordml/cid" xmlns:w16="http://schemas.microsoft.com/office/word/2018/wordml" xmlns:w16se="http://schemas.microsoft.com/office/word/2015/wordml/symex" xmlns:wpg="http://schemas.microsoft.com/office/word/2010/wordprocessingGroup" xmlns:wpi="http://schemas.microsoft.com/office/word/2010/wordprocessingInk" xmlns:wne="http://schemas.microsoft.com/office/word/2006/wordml" xmlns:wps="http://schemas.microsoft.com/office/word/2010/wordprocessingShape" mc:Ignorable="w14 w15 w16se w16cid w16 w16cex wp14">
+<w:document xmlns:wpc="http://schemas.microsoft.com/office/word/2010/wordprocessingCanvas" xmlns:cx="http://schemas.microsoft.com/office/drawing/2014/chartex" xmlns:cx1="http://schemas.microsoft.com/office/drawing/2015/9/8/chartex" xmlns:cx2="http://schemas.microsoft.com/office/drawing/2015/10/21/chartex" xmlns:cx3="http://schemas.microsoft.com/office/drawing/2016/5/9/chartex" xmlns:cx4="http://schemas.microsoft.com/office/drawing/2016/5/10/chartex" xmlns:cx5="http://schemas.microsoft.com/office/drawing/2016/5/11/chartex" xmlns:cx6="http://schemas.microsoft.com/office/drawing/2016/5/12/chartex" xmlns:cx7="http://schemas.microsoft.com/office/drawing/2016/5/13/chartex" xmlns:cx8="http://schemas.microsoft.com/office/drawing/2016/5/14/chartex" xmlns:mc="http://schemas.openxmlformats.org/markup-compatibility/2006" xmlns:aink="http://schemas.microsoft.com/office/drawing/2016/ink" xmlns:am3d="http://schemas.microsoft.com/office/drawing/2017/model3d" xmlns:o="urn:schemas-microsoft-com:office:office" xmlns:r="http://schemas.openxmlformats.org/officeDocument/2006/relationships" xmlns:m="http://schemas.openxmlformats.org/officeDocument/2006/math" xmlns:v="urn:schemas-microsoft-com:vml" xmlns:wp14="http://schemas.microsoft.com/office/word/2010/wordprocessingDrawing" xmlns:wp="http://schemas.openxmlformats.org/drawingml/2006/wordprocessingDrawing" xmlns:w10="urn:schemas-microsoft-com:office:word" xmlns:w="http://schemas.openxmlformats.org/wordprocessingml/2006/main" xmlns:w14="http://schemas.microsoft.com/office/word/2010/wordml" xmlns:w15="http://schemas.microsoft.com/office/word/2012/wordml" xmlns:w16cex="http://schemas.microsoft.com/office/word/2018/wordml/cex" xmlns:w16cid="http://schemas.microsoft.com/office/word/2016/wordml/cid" xmlns:w16="http://schemas.microsoft.com/office/word/2018/wordml" xmlns:w16sdtdh="http://schemas.microsoft.com/office/word/2020/wordml/sdtdatahash" xmlns:w16se="http://schemas.microsoft.com/office/word/2015/wordml/symex" xmlns:wpg="http://schemas.microsoft.com/office/word/2010/wordprocessingGroup" xmlns:wpi="http://schemas.microsoft.com/office/word/2010/wordprocessingInk" xmlns:wne="http://schemas.microsoft.com/office/word/2006/wordml" xmlns:wps="http://schemas.microsoft.com/office/word/2010/wordprocessingShape" mc:Ignorable="w14 w15 w16se w16cid w16 w16cex w16sdtdh wp14">
   <w:body>
     <w:p>
       <w:pPr>
@@ -20,6 +20,15 @@
           <w:lang w:val="en-AU"/>
         </w:rPr>
         <w:t>Supplementary Material</w:t>
+      </w:r>
+      <w:r>
+        <w:rPr>
+          <w:rFonts w:asciiTheme="minorHAnsi" w:hAnsiTheme="minorHAnsi" w:cstheme="minorHAnsi"/>
+          <w:b/>
+          <w:bCs/>
+          <w:lang w:val="en-AU"/>
+        </w:rPr>
+        <w:t xml:space="preserve"> for Schilling et al,</w:t>
       </w:r>
     </w:p>
     <w:p>
@@ -41,15 +50,15 @@
       </w:pPr>
       <w:r>
         <w:rPr>
+          <w:rFonts w:asciiTheme="minorHAnsi" w:hAnsiTheme="minorHAnsi" w:cstheme="minorHAnsi"/>
           <w:noProof/>
-          <w:sz w:val="16"/>
-          <w:szCs w:val="16"/>
+          <w:lang w:val="en-AU"/>
         </w:rPr>
         <w:drawing>
-          <wp:inline distT="0" distB="0" distL="0" distR="0" wp14:anchorId="2DDE0391" wp14:editId="393B9D6E">
-            <wp:extent cx="4462495" cy="5110200"/>
+          <wp:inline distT="0" distB="0" distL="0" distR="0" wp14:anchorId="6A027B65" wp14:editId="6490D080">
+            <wp:extent cx="4459605" cy="5106670"/>
             <wp:effectExtent l="0" t="0" r="0" b="0"/>
-            <wp:docPr id="8" name="Picture 8" descr="A close up of a map&#10;&#10;Description automatically generated"/>
+            <wp:docPr id="1" name="Picture 1"/>
             <wp:cNvGraphicFramePr>
               <a:graphicFrameLocks xmlns:a="http://schemas.openxmlformats.org/drawingml/2006/main" noChangeAspect="1"/>
             </wp:cNvGraphicFramePr>
@@ -57,23 +66,36 @@
               <a:graphicData uri="http://schemas.openxmlformats.org/drawingml/2006/picture">
                 <pic:pic xmlns:pic="http://schemas.openxmlformats.org/drawingml/2006/picture">
                   <pic:nvPicPr>
-                    <pic:cNvPr id="8" name="CHL_a NEW.png"/>
-                    <pic:cNvPicPr/>
+                    <pic:cNvPr id="0" name="Picture 1"/>
+                    <pic:cNvPicPr>
+                      <a:picLocks noChangeAspect="1" noChangeArrowheads="1"/>
+                    </pic:cNvPicPr>
                   </pic:nvPicPr>
                   <pic:blipFill>
-                    <a:blip r:embed="rId6"/>
+                    <a:blip r:embed="rId6">
+                      <a:extLst>
+                        <a:ext uri="{28A0092B-C50C-407E-A947-70E740481C1C}">
+                          <a14:useLocalDpi xmlns:a14="http://schemas.microsoft.com/office/drawing/2010/main" val="0"/>
+                        </a:ext>
+                      </a:extLst>
+                    </a:blip>
+                    <a:srcRect/>
                     <a:stretch>
                       <a:fillRect/>
                     </a:stretch>
                   </pic:blipFill>
-                  <pic:spPr>
+                  <pic:spPr bwMode="auto">
                     <a:xfrm>
                       <a:off x="0" y="0"/>
-                      <a:ext cx="4462495" cy="5110200"/>
+                      <a:ext cx="4459605" cy="5106670"/>
                     </a:xfrm>
                     <a:prstGeom prst="rect">
                       <a:avLst/>
                     </a:prstGeom>
+                    <a:noFill/>
+                    <a:ln>
+                      <a:noFill/>
+                    </a:ln>
                   </pic:spPr>
                 </pic:pic>
               </a:graphicData>
@@ -136,6 +158,13 @@
           <w:lang w:val="en-AU"/>
         </w:rPr>
         <w:t>) in the region during our study showing low amounts of Chlorophyll at all the transect sites (black lines) during our study.</w:t>
+      </w:r>
+      <w:r>
+        <w:rPr>
+          <w:rFonts w:asciiTheme="minorHAnsi" w:hAnsiTheme="minorHAnsi" w:cstheme="minorHAnsi"/>
+          <w:lang w:val="en-AU"/>
+        </w:rPr>
+        <w:t xml:space="preserve"> Black contour lines connect areas of equal sea surface height anomaly.</w:t>
       </w:r>
     </w:p>
     <w:p>
@@ -460,14 +489,16 @@
       </w:pPr>
       <w:r>
         <w:rPr>
+          <w:rFonts w:asciiTheme="minorHAnsi" w:hAnsiTheme="minorHAnsi" w:cstheme="minorHAnsi"/>
           <w:noProof/>
+          <w:lang w:val="en-AU"/>
         </w:rPr>
         <w:lastRenderedPageBreak/>
         <w:drawing>
-          <wp:inline distT="0" distB="0" distL="0" distR="0" wp14:anchorId="182D8BCD" wp14:editId="2658EB1A">
-            <wp:extent cx="5006569" cy="5844209"/>
-            <wp:effectExtent l="0" t="0" r="3810" b="4445"/>
-            <wp:docPr id="12" name="Picture 12"/>
+          <wp:inline distT="0" distB="0" distL="0" distR="0" wp14:anchorId="4D3A654E" wp14:editId="6923F866">
+            <wp:extent cx="5727700" cy="6678930"/>
+            <wp:effectExtent l="0" t="0" r="6350" b="7620"/>
+            <wp:docPr id="11" name="Picture 11"/>
             <wp:cNvGraphicFramePr>
               <a:graphicFrameLocks xmlns:a="http://schemas.openxmlformats.org/drawingml/2006/main" noChangeAspect="1"/>
             </wp:cNvGraphicFramePr>
@@ -475,7 +506,7 @@
               <a:graphicData uri="http://schemas.openxmlformats.org/drawingml/2006/picture">
                 <pic:pic xmlns:pic="http://schemas.openxmlformats.org/drawingml/2006/picture">
                   <pic:nvPicPr>
-                    <pic:cNvPr id="0" name="Picture 3"/>
+                    <pic:cNvPr id="0" name="Picture 1"/>
                     <pic:cNvPicPr>
                       <a:picLocks noChangeAspect="1" noChangeArrowheads="1"/>
                     </pic:cNvPicPr>
@@ -496,7 +527,7 @@
                   <pic:spPr bwMode="auto">
                     <a:xfrm>
                       <a:off x="0" y="0"/>
-                      <a:ext cx="5007772" cy="5845613"/>
+                      <a:ext cx="5727700" cy="6678930"/>
                     </a:xfrm>
                     <a:prstGeom prst="rect">
                       <a:avLst/>
@@ -912,6 +943,8 @@
         <w:spacing w:line="360" w:lineRule="auto"/>
         <w:rPr>
           <w:rFonts w:asciiTheme="minorHAnsi" w:hAnsiTheme="minorHAnsi" w:cstheme="minorHAnsi"/>
+          <w:b/>
+          <w:bCs/>
           <w:lang w:val="en-AU"/>
         </w:rPr>
       </w:pPr>
@@ -922,15 +955,6 @@
         </w:rPr>
         <w:br w:type="page"/>
       </w:r>
-    </w:p>
-    <w:p>
-      <w:pPr>
-        <w:spacing w:line="360" w:lineRule="auto"/>
-        <w:rPr>
-          <w:rFonts w:asciiTheme="minorHAnsi" w:hAnsiTheme="minorHAnsi" w:cstheme="minorHAnsi"/>
-          <w:lang w:val="en-AU"/>
-        </w:rPr>
-      </w:pPr>
       <w:r>
         <w:rPr>
           <w:rFonts w:asciiTheme="minorHAnsi" w:hAnsiTheme="minorHAnsi" w:cstheme="minorHAnsi"/>
@@ -939,10 +963,10 @@
         </w:rPr>
         <w:lastRenderedPageBreak/>
         <w:drawing>
-          <wp:inline distT="0" distB="0" distL="0" distR="0" wp14:anchorId="1F343187" wp14:editId="305CBE11">
-            <wp:extent cx="4634475" cy="5406887"/>
-            <wp:effectExtent l="0" t="0" r="0" b="3810"/>
-            <wp:docPr id="2" name="Picture 2"/>
+          <wp:inline distT="0" distB="0" distL="0" distR="0" wp14:anchorId="56C105A0" wp14:editId="653236EE">
+            <wp:extent cx="5723890" cy="6685915"/>
+            <wp:effectExtent l="0" t="0" r="0" b="635"/>
+            <wp:docPr id="16" name="Picture 16"/>
             <wp:cNvGraphicFramePr>
               <a:graphicFrameLocks xmlns:a="http://schemas.openxmlformats.org/drawingml/2006/main" noChangeAspect="1"/>
             </wp:cNvGraphicFramePr>
@@ -971,7 +995,7 @@
                   <pic:spPr bwMode="auto">
                     <a:xfrm>
                       <a:off x="0" y="0"/>
-                      <a:ext cx="4637984" cy="5410981"/>
+                      <a:ext cx="5723890" cy="6685915"/>
                     </a:xfrm>
                     <a:prstGeom prst="rect">
                       <a:avLst/>
@@ -993,220 +1017,1327 @@
         <w:spacing w:line="360" w:lineRule="auto"/>
         <w:rPr>
           <w:rFonts w:asciiTheme="minorHAnsi" w:hAnsiTheme="minorHAnsi" w:cstheme="minorHAnsi"/>
+          <w:lang w:val="en-AU"/>
+        </w:rPr>
+      </w:pPr>
+      <w:r>
+        <w:rPr>
+          <w:rFonts w:asciiTheme="minorHAnsi" w:hAnsiTheme="minorHAnsi" w:cstheme="minorHAnsi"/>
           <w:b/>
           <w:bCs/>
           <w:lang w:val="en-AU"/>
         </w:rPr>
+        <w:t xml:space="preserve">Figure S7 </w:t>
+      </w:r>
+      <w:r>
+        <w:rPr>
+          <w:rFonts w:asciiTheme="minorHAnsi" w:hAnsiTheme="minorHAnsi" w:cstheme="minorHAnsi"/>
+          <w:lang w:val="en-AU"/>
+        </w:rPr>
+        <w:t xml:space="preserve">Cross-shelf interpolations of </w:t>
+      </w:r>
+      <w:r>
+        <w:rPr>
+          <w:rFonts w:asciiTheme="minorHAnsi" w:hAnsiTheme="minorHAnsi" w:cstheme="minorHAnsi"/>
+          <w:szCs w:val="24"/>
+          <w:lang w:val="en-AU"/>
+        </w:rPr>
+        <w:t>particulate (</w:t>
+      </w:r>
+      <w:r>
+        <w:rPr>
+          <w:rFonts w:asciiTheme="minorHAnsi" w:hAnsiTheme="minorHAnsi" w:cstheme="minorHAnsi"/>
+          <w:szCs w:val="24"/>
+          <w:lang w:val="en-AU"/>
+        </w:rPr>
+        <w:t>zooplankton</w:t>
+      </w:r>
+      <w:r>
+        <w:rPr>
+          <w:rFonts w:asciiTheme="minorHAnsi" w:hAnsiTheme="minorHAnsi" w:cstheme="minorHAnsi"/>
+          <w:szCs w:val="24"/>
+          <w:lang w:val="en-AU"/>
+        </w:rPr>
+        <w:t>)</w:t>
+      </w:r>
+      <w:r>
+        <w:rPr>
+          <w:rFonts w:asciiTheme="minorHAnsi" w:hAnsiTheme="minorHAnsi" w:cstheme="minorHAnsi"/>
+          <w:szCs w:val="24"/>
+          <w:lang w:val="en-AU"/>
+        </w:rPr>
+        <w:t xml:space="preserve"> </w:t>
+      </w:r>
+      <w:r>
+        <w:rPr>
+          <w:rFonts w:asciiTheme="minorHAnsi" w:hAnsiTheme="minorHAnsi" w:cstheme="minorHAnsi"/>
+          <w:lang w:val="en-AU"/>
+        </w:rPr>
+        <w:t>abundance (individuals m</w:t>
+      </w:r>
+      <w:r>
+        <w:rPr>
+          <w:rFonts w:asciiTheme="minorHAnsi" w:hAnsiTheme="minorHAnsi" w:cstheme="minorHAnsi"/>
+          <w:vertAlign w:val="superscript"/>
+          <w:lang w:val="en-AU"/>
+        </w:rPr>
+        <w:t>-3</w:t>
+      </w:r>
+      <w:r>
+        <w:rPr>
+          <w:rFonts w:asciiTheme="minorHAnsi" w:hAnsiTheme="minorHAnsi" w:cstheme="minorHAnsi"/>
+          <w:lang w:val="en-AU"/>
+        </w:rPr>
+        <w:t xml:space="preserve">). Measurements were taken as part of a CTD transect (data points shown as dots). Black lines connect areas of equal temperature (°C). </w:t>
+      </w:r>
+      <w:r>
+        <w:rPr>
+          <w:rFonts w:asciiTheme="minorHAnsi" w:hAnsiTheme="minorHAnsi" w:cstheme="minorHAnsi"/>
+          <w:lang w:val="en-AU"/>
+        </w:rPr>
+        <w:t>Transects were conducted f</w:t>
+      </w:r>
+      <w:r>
+        <w:rPr>
+          <w:rFonts w:asciiTheme="minorHAnsi" w:hAnsiTheme="minorHAnsi" w:cstheme="minorHAnsi"/>
+          <w:lang w:val="en-AU"/>
+        </w:rPr>
+        <w:t>ro</w:t>
+      </w:r>
+      <w:r>
+        <w:rPr>
+          <w:rFonts w:asciiTheme="minorHAnsi" w:hAnsiTheme="minorHAnsi" w:cstheme="minorHAnsi"/>
+          <w:lang w:val="en-AU"/>
+        </w:rPr>
+        <w:t>m inshore to offshore with an undulating towed body with the path shown by the grey line with midpoints of each sample shown as dots. Temperature (° C) isotherms are shown in black.</w:t>
+      </w:r>
+    </w:p>
+    <w:p>
+      <w:pPr>
+        <w:spacing w:line="360" w:lineRule="auto"/>
+        <w:rPr>
+          <w:rFonts w:asciiTheme="minorHAnsi" w:hAnsiTheme="minorHAnsi" w:cstheme="minorHAnsi"/>
+          <w:lang w:val="en-AU"/>
+        </w:rPr>
+      </w:pPr>
+      <w:r>
+        <w:rPr>
+          <w:rFonts w:asciiTheme="minorHAnsi" w:hAnsiTheme="minorHAnsi" w:cstheme="minorHAnsi"/>
+          <w:noProof/>
+          <w:lang w:val="en-AU"/>
+        </w:rPr>
+        <w:lastRenderedPageBreak/>
+        <w:drawing>
+          <wp:inline distT="0" distB="0" distL="0" distR="0" wp14:anchorId="7BF9E5C1" wp14:editId="2DE82D89">
+            <wp:extent cx="5459465" cy="6377049"/>
+            <wp:effectExtent l="0" t="0" r="8255" b="5080"/>
+            <wp:docPr id="15" name="Picture 15"/>
+            <wp:cNvGraphicFramePr>
+              <a:graphicFrameLocks xmlns:a="http://schemas.openxmlformats.org/drawingml/2006/main" noChangeAspect="1"/>
+            </wp:cNvGraphicFramePr>
+            <a:graphic xmlns:a="http://schemas.openxmlformats.org/drawingml/2006/main">
+              <a:graphicData uri="http://schemas.openxmlformats.org/drawingml/2006/picture">
+                <pic:pic xmlns:pic="http://schemas.openxmlformats.org/drawingml/2006/picture">
+                  <pic:nvPicPr>
+                    <pic:cNvPr id="0" name="Picture 1"/>
+                    <pic:cNvPicPr>
+                      <a:picLocks noChangeAspect="1" noChangeArrowheads="1"/>
+                    </pic:cNvPicPr>
+                  </pic:nvPicPr>
+                  <pic:blipFill>
+                    <a:blip r:embed="rId13" cstate="print">
+                      <a:extLst>
+                        <a:ext uri="{28A0092B-C50C-407E-A947-70E740481C1C}">
+                          <a14:useLocalDpi xmlns:a14="http://schemas.microsoft.com/office/drawing/2010/main" val="0"/>
+                        </a:ext>
+                      </a:extLst>
+                    </a:blip>
+                    <a:srcRect/>
+                    <a:stretch>
+                      <a:fillRect/>
+                    </a:stretch>
+                  </pic:blipFill>
+                  <pic:spPr bwMode="auto">
+                    <a:xfrm>
+                      <a:off x="0" y="0"/>
+                      <a:ext cx="5463265" cy="6381488"/>
+                    </a:xfrm>
+                    <a:prstGeom prst="rect">
+                      <a:avLst/>
+                    </a:prstGeom>
+                    <a:noFill/>
+                    <a:ln>
+                      <a:noFill/>
+                    </a:ln>
+                  </pic:spPr>
+                </pic:pic>
+              </a:graphicData>
+            </a:graphic>
+          </wp:inline>
+        </w:drawing>
+      </w:r>
+    </w:p>
+    <w:p>
+      <w:pPr>
+        <w:spacing w:line="360" w:lineRule="auto"/>
+        <w:rPr>
+          <w:rFonts w:asciiTheme="minorHAnsi" w:hAnsiTheme="minorHAnsi" w:cstheme="minorHAnsi"/>
+          <w:lang w:val="en-AU"/>
+        </w:rPr>
+      </w:pPr>
+      <w:r>
+        <w:rPr>
+          <w:rFonts w:asciiTheme="minorHAnsi" w:hAnsiTheme="minorHAnsi" w:cstheme="minorHAnsi"/>
+          <w:b/>
+          <w:bCs/>
+          <w:lang w:val="en-AU"/>
+        </w:rPr>
+        <w:t>Figure S8</w:t>
+      </w:r>
+      <w:r>
+        <w:rPr>
+          <w:rFonts w:asciiTheme="minorHAnsi" w:hAnsiTheme="minorHAnsi" w:cstheme="minorHAnsi"/>
+          <w:b/>
+          <w:bCs/>
+          <w:i/>
+          <w:iCs/>
+          <w:lang w:val="en-AU"/>
+        </w:rPr>
+        <w:t xml:space="preserve"> </w:t>
+      </w:r>
+      <w:r>
+        <w:rPr>
+          <w:rFonts w:asciiTheme="minorHAnsi" w:hAnsiTheme="minorHAnsi" w:cstheme="minorHAnsi"/>
+          <w:lang w:val="en-AU"/>
+        </w:rPr>
+        <w:t xml:space="preserve">Interpolations of the </w:t>
+      </w:r>
+      <w:r>
+        <w:rPr>
+          <w:rFonts w:asciiTheme="minorHAnsi" w:hAnsiTheme="minorHAnsi" w:cstheme="minorHAnsi"/>
+          <w:szCs w:val="24"/>
+          <w:lang w:val="en-AU"/>
+        </w:rPr>
+        <w:t>particulate (</w:t>
+      </w:r>
+      <w:r>
+        <w:rPr>
+          <w:rFonts w:asciiTheme="minorHAnsi" w:hAnsiTheme="minorHAnsi" w:cstheme="minorHAnsi"/>
+          <w:szCs w:val="24"/>
+          <w:lang w:val="en-AU"/>
+        </w:rPr>
+        <w:t>zooplankton</w:t>
+      </w:r>
+      <w:r>
+        <w:rPr>
+          <w:rFonts w:asciiTheme="minorHAnsi" w:hAnsiTheme="minorHAnsi" w:cstheme="minorHAnsi"/>
+          <w:szCs w:val="24"/>
+          <w:lang w:val="en-AU"/>
+        </w:rPr>
+        <w:t>)</w:t>
+      </w:r>
+      <w:r>
+        <w:rPr>
+          <w:rFonts w:asciiTheme="minorHAnsi" w:hAnsiTheme="minorHAnsi" w:cstheme="minorHAnsi"/>
+          <w:szCs w:val="24"/>
+          <w:lang w:val="en-AU"/>
+        </w:rPr>
+        <w:t xml:space="preserve"> </w:t>
+      </w:r>
+      <w:r>
+        <w:rPr>
+          <w:rFonts w:asciiTheme="minorHAnsi" w:hAnsiTheme="minorHAnsi" w:cstheme="minorHAnsi"/>
+          <w:lang w:val="en-AU"/>
+        </w:rPr>
+        <w:t>size spectra</w:t>
+      </w:r>
+      <w:r>
+        <w:rPr>
+          <w:rFonts w:asciiTheme="minorHAnsi" w:hAnsiTheme="minorHAnsi" w:cstheme="minorHAnsi"/>
+          <w:lang w:val="en-AU"/>
+        </w:rPr>
+        <w:t xml:space="preserve"> slope</w:t>
+      </w:r>
+      <w:r>
+        <w:rPr>
+          <w:rFonts w:asciiTheme="minorHAnsi" w:hAnsiTheme="minorHAnsi" w:cstheme="minorHAnsi"/>
+          <w:lang w:val="en-AU"/>
+        </w:rPr>
+        <w:t xml:space="preserve"> using the Normalised Biomass Size Spectrum (NBSS) method</w:t>
+      </w:r>
+      <w:r>
+        <w:rPr>
+          <w:rFonts w:asciiTheme="minorHAnsi" w:hAnsiTheme="minorHAnsi" w:cstheme="minorHAnsi"/>
+          <w:lang w:val="en-AU"/>
+        </w:rPr>
+        <w:t>.</w:t>
+      </w:r>
+      <w:r>
+        <w:rPr>
+          <w:rFonts w:asciiTheme="minorHAnsi" w:hAnsiTheme="minorHAnsi" w:cstheme="minorHAnsi"/>
+          <w:lang w:val="en-AU"/>
+        </w:rPr>
+        <w:t xml:space="preserve"> </w:t>
+      </w:r>
+      <w:r>
+        <w:rPr>
+          <w:rFonts w:asciiTheme="minorHAnsi" w:hAnsiTheme="minorHAnsi" w:cstheme="minorHAnsi"/>
+          <w:lang w:val="en-AU"/>
+        </w:rPr>
+        <w:t>Transects were conducted f</w:t>
+      </w:r>
+      <w:r>
+        <w:rPr>
+          <w:rFonts w:asciiTheme="minorHAnsi" w:hAnsiTheme="minorHAnsi" w:cstheme="minorHAnsi"/>
+          <w:lang w:val="en-AU"/>
+        </w:rPr>
+        <w:t>ro</w:t>
+      </w:r>
+      <w:r>
+        <w:rPr>
+          <w:rFonts w:asciiTheme="minorHAnsi" w:hAnsiTheme="minorHAnsi" w:cstheme="minorHAnsi"/>
+          <w:lang w:val="en-AU"/>
+        </w:rPr>
+        <w:t>m inshore to offshore with an undulating towed body with the path shown by the grey line with midpoints of each sample shown as dots. Temperature (° C) isotherms are shown in black.</w:t>
+      </w:r>
+      <w:r>
+        <w:rPr>
+          <w:rFonts w:asciiTheme="minorHAnsi" w:hAnsiTheme="minorHAnsi" w:cstheme="minorHAnsi"/>
+          <w:lang w:val="en-AU"/>
+        </w:rPr>
+        <w:t xml:space="preserve"> The NBSS slope estimate was strongly correlated to the pareto </w:t>
+      </w:r>
+      <w:r>
+        <w:rPr>
+          <w:rFonts w:asciiTheme="minorHAnsi" w:hAnsiTheme="minorHAnsi" w:cstheme="minorHAnsi"/>
+          <w:i/>
+          <w:iCs/>
+          <w:lang w:val="en-AU"/>
+        </w:rPr>
+        <w:t>c</w:t>
+      </w:r>
+      <w:r>
+        <w:rPr>
+          <w:rFonts w:asciiTheme="minorHAnsi" w:hAnsiTheme="minorHAnsi" w:cstheme="minorHAnsi"/>
+          <w:lang w:val="en-AU"/>
+        </w:rPr>
+        <w:t xml:space="preserve"> chape parameter </w:t>
+      </w:r>
+      <w:r>
+        <w:rPr>
+          <w:rFonts w:asciiTheme="minorHAnsi" w:hAnsiTheme="minorHAnsi" w:cstheme="minorHAnsi"/>
+          <w:lang w:val="en-AU"/>
+        </w:rPr>
+        <w:t>(</w:t>
+      </w:r>
+      <w:r>
+        <w:rPr>
+          <w:rFonts w:asciiTheme="minorHAnsi" w:hAnsiTheme="minorHAnsi" w:cstheme="minorHAnsi"/>
+          <w:i/>
+          <w:iCs/>
+          <w:lang w:val="en-AU"/>
+        </w:rPr>
+        <w:t>r</w:t>
+      </w:r>
+      <w:r>
+        <w:rPr>
+          <w:rFonts w:asciiTheme="minorHAnsi" w:hAnsiTheme="minorHAnsi" w:cstheme="minorHAnsi"/>
+          <w:lang w:val="en-AU"/>
+        </w:rPr>
+        <w:t xml:space="preserve"> = 0.934, </w:t>
+      </w:r>
+      <w:r>
+        <w:rPr>
+          <w:rFonts w:asciiTheme="minorHAnsi" w:hAnsiTheme="minorHAnsi" w:cstheme="minorHAnsi"/>
+          <w:i/>
+          <w:iCs/>
+          <w:lang w:val="en-AU"/>
+        </w:rPr>
+        <w:t>t</w:t>
+      </w:r>
+      <w:r>
+        <w:rPr>
+          <w:rFonts w:asciiTheme="minorHAnsi" w:hAnsiTheme="minorHAnsi" w:cstheme="minorHAnsi"/>
+          <w:vertAlign w:val="subscript"/>
+          <w:lang w:val="en-AU"/>
+        </w:rPr>
+        <w:t>535</w:t>
+      </w:r>
+      <w:r>
+        <w:rPr>
+          <w:rFonts w:asciiTheme="minorHAnsi" w:hAnsiTheme="minorHAnsi" w:cstheme="minorHAnsi"/>
+          <w:lang w:val="en-AU"/>
+        </w:rPr>
+        <w:t xml:space="preserve"> = 60.362, </w:t>
+      </w:r>
+      <w:r>
+        <w:rPr>
+          <w:rFonts w:asciiTheme="minorHAnsi" w:hAnsiTheme="minorHAnsi" w:cstheme="minorHAnsi"/>
+          <w:i/>
+          <w:iCs/>
+          <w:lang w:val="en-AU"/>
+        </w:rPr>
+        <w:t>p</w:t>
+      </w:r>
+      <w:r>
+        <w:rPr>
+          <w:rFonts w:asciiTheme="minorHAnsi" w:hAnsiTheme="minorHAnsi" w:cstheme="minorHAnsi"/>
+          <w:i/>
+          <w:iCs/>
+          <w:lang w:val="en-AU"/>
+        </w:rPr>
+        <w:t xml:space="preserve"> </w:t>
+      </w:r>
+      <w:r>
+        <w:rPr>
+          <w:rFonts w:asciiTheme="minorHAnsi" w:hAnsiTheme="minorHAnsi" w:cstheme="minorHAnsi"/>
+          <w:lang w:val="en-AU"/>
+        </w:rPr>
+        <w:t>&lt; 0.001, Figure S7)</w:t>
+      </w:r>
+      <w:r>
+        <w:rPr>
+          <w:rFonts w:asciiTheme="minorHAnsi" w:hAnsiTheme="minorHAnsi" w:cstheme="minorHAnsi"/>
+          <w:lang w:val="en-AU"/>
+        </w:rPr>
+        <w:t xml:space="preserve">. Note the smaller coverage compared to the pareto </w:t>
+      </w:r>
+      <w:r>
+        <w:rPr>
+          <w:rFonts w:asciiTheme="minorHAnsi" w:hAnsiTheme="minorHAnsi" w:cstheme="minorHAnsi"/>
+          <w:i/>
+          <w:iCs/>
+          <w:lang w:val="en-AU"/>
+        </w:rPr>
+        <w:t>c</w:t>
+      </w:r>
+      <w:r>
+        <w:rPr>
+          <w:rFonts w:asciiTheme="minorHAnsi" w:hAnsiTheme="minorHAnsi" w:cstheme="minorHAnsi"/>
+          <w:lang w:val="en-AU"/>
+        </w:rPr>
+        <w:t xml:space="preserve"> shape parameter due to the inability of the NBSS estimate to handle datapoints with few particles.</w:t>
+      </w:r>
+    </w:p>
+    <w:p>
+      <w:pPr>
+        <w:spacing w:line="360" w:lineRule="auto"/>
+        <w:rPr>
+          <w:rFonts w:asciiTheme="minorHAnsi" w:hAnsiTheme="minorHAnsi" w:cstheme="minorHAnsi"/>
+          <w:lang w:val="en-AU"/>
+        </w:rPr>
+      </w:pPr>
+    </w:p>
+    <w:p>
+      <w:pPr>
+        <w:spacing w:line="360" w:lineRule="auto"/>
+        <w:rPr>
+          <w:rFonts w:asciiTheme="minorHAnsi" w:hAnsiTheme="minorHAnsi" w:cstheme="minorHAnsi"/>
+          <w:b/>
+          <w:bCs/>
+          <w:lang w:val="en-AU"/>
+        </w:rPr>
+      </w:pPr>
+      <w:r>
+        <w:rPr>
+          <w:rFonts w:asciiTheme="minorHAnsi" w:hAnsiTheme="minorHAnsi" w:cstheme="minorHAnsi"/>
+          <w:b/>
+          <w:bCs/>
+          <w:noProof/>
+          <w:lang w:val="en-AU"/>
+        </w:rPr>
+        <w:drawing>
+          <wp:inline distT="0" distB="0" distL="0" distR="0" wp14:anchorId="26C2DF65" wp14:editId="1C0E4400">
+            <wp:extent cx="5723890" cy="6685915"/>
+            <wp:effectExtent l="0" t="0" r="0" b="635"/>
+            <wp:docPr id="18" name="Picture 18"/>
+            <wp:cNvGraphicFramePr>
+              <a:graphicFrameLocks xmlns:a="http://schemas.openxmlformats.org/drawingml/2006/main" noChangeAspect="1"/>
+            </wp:cNvGraphicFramePr>
+            <a:graphic xmlns:a="http://schemas.openxmlformats.org/drawingml/2006/main">
+              <a:graphicData uri="http://schemas.openxmlformats.org/drawingml/2006/picture">
+                <pic:pic xmlns:pic="http://schemas.openxmlformats.org/drawingml/2006/picture">
+                  <pic:nvPicPr>
+                    <pic:cNvPr id="0" name="Picture 3"/>
+                    <pic:cNvPicPr>
+                      <a:picLocks noChangeAspect="1" noChangeArrowheads="1"/>
+                    </pic:cNvPicPr>
+                  </pic:nvPicPr>
+                  <pic:blipFill>
+                    <a:blip r:embed="rId14" cstate="print">
+                      <a:extLst>
+                        <a:ext uri="{28A0092B-C50C-407E-A947-70E740481C1C}">
+                          <a14:useLocalDpi xmlns:a14="http://schemas.microsoft.com/office/drawing/2010/main" val="0"/>
+                        </a:ext>
+                      </a:extLst>
+                    </a:blip>
+                    <a:srcRect/>
+                    <a:stretch>
+                      <a:fillRect/>
+                    </a:stretch>
+                  </pic:blipFill>
+                  <pic:spPr bwMode="auto">
+                    <a:xfrm>
+                      <a:off x="0" y="0"/>
+                      <a:ext cx="5723890" cy="6685915"/>
+                    </a:xfrm>
+                    <a:prstGeom prst="rect">
+                      <a:avLst/>
+                    </a:prstGeom>
+                    <a:noFill/>
+                    <a:ln>
+                      <a:noFill/>
+                    </a:ln>
+                  </pic:spPr>
+                </pic:pic>
+              </a:graphicData>
+            </a:graphic>
+          </wp:inline>
+        </w:drawing>
+      </w:r>
+    </w:p>
+    <w:p>
+      <w:pPr>
+        <w:rPr>
+          <w:rFonts w:asciiTheme="minorHAnsi" w:hAnsiTheme="minorHAnsi" w:cstheme="minorHAnsi"/>
+          <w:b/>
+          <w:bCs/>
+          <w:lang w:val="en-AU"/>
+        </w:rPr>
+      </w:pPr>
+    </w:p>
+    <w:p>
+      <w:pPr>
+        <w:spacing w:line="360" w:lineRule="auto"/>
+        <w:rPr>
+          <w:rFonts w:asciiTheme="minorHAnsi" w:hAnsiTheme="minorHAnsi" w:cstheme="minorHAnsi"/>
+          <w:lang w:val="en-AU"/>
+        </w:rPr>
+      </w:pPr>
+      <w:r>
+        <w:rPr>
+          <w:rFonts w:asciiTheme="minorHAnsi" w:hAnsiTheme="minorHAnsi" w:cstheme="minorHAnsi"/>
+          <w:b/>
+          <w:bCs/>
+          <w:lang w:val="en-AU"/>
+        </w:rPr>
+        <w:t xml:space="preserve">Figure S9 </w:t>
+      </w:r>
+      <w:r>
+        <w:rPr>
+          <w:rFonts w:asciiTheme="minorHAnsi" w:hAnsiTheme="minorHAnsi" w:cstheme="minorHAnsi"/>
+          <w:lang w:val="en-AU"/>
+        </w:rPr>
+        <w:t xml:space="preserve">Cross-shelf interpolations of salinity. </w:t>
+      </w:r>
+      <w:r>
+        <w:rPr>
+          <w:rFonts w:asciiTheme="minorHAnsi" w:hAnsiTheme="minorHAnsi" w:cstheme="minorHAnsi"/>
+          <w:lang w:val="en-AU"/>
+        </w:rPr>
+        <w:t>Transects were conducted f</w:t>
+      </w:r>
+      <w:r>
+        <w:rPr>
+          <w:rFonts w:asciiTheme="minorHAnsi" w:hAnsiTheme="minorHAnsi" w:cstheme="minorHAnsi"/>
+          <w:lang w:val="en-AU"/>
+        </w:rPr>
+        <w:t>ro</w:t>
+      </w:r>
+      <w:r>
+        <w:rPr>
+          <w:rFonts w:asciiTheme="minorHAnsi" w:hAnsiTheme="minorHAnsi" w:cstheme="minorHAnsi"/>
+          <w:lang w:val="en-AU"/>
+        </w:rPr>
+        <w:t>m inshore to offshore with an undulating towed body with the path shown by the grey line with midpoints of each sample shown as dots. Temperature (° C) isotherms are shown in black.</w:t>
+      </w:r>
+    </w:p>
+    <w:p>
+      <w:pPr>
+        <w:spacing w:after="160" w:line="259" w:lineRule="auto"/>
+        <w:rPr>
+          <w:rFonts w:asciiTheme="minorHAnsi" w:hAnsiTheme="minorHAnsi" w:cstheme="minorHAnsi"/>
+          <w:lang w:val="en-AU"/>
+        </w:rPr>
+      </w:pPr>
+      <w:r>
+        <w:rPr>
+          <w:rFonts w:asciiTheme="minorHAnsi" w:hAnsiTheme="minorHAnsi" w:cstheme="minorHAnsi"/>
+          <w:lang w:val="en-AU"/>
+        </w:rPr>
+        <w:br w:type="page"/>
+      </w:r>
+    </w:p>
+    <w:p>
+      <w:pPr>
+        <w:spacing w:line="360" w:lineRule="auto"/>
+        <w:rPr>
+          <w:rFonts w:asciiTheme="minorHAnsi" w:hAnsiTheme="minorHAnsi" w:cstheme="minorHAnsi"/>
+          <w:b/>
+          <w:bCs/>
+          <w:noProof/>
+          <w:lang w:val="en-AU"/>
+        </w:rPr>
+      </w:pPr>
+      <w:r>
+        <w:rPr>
+          <w:rFonts w:asciiTheme="minorHAnsi" w:hAnsiTheme="minorHAnsi" w:cstheme="minorHAnsi"/>
+          <w:b/>
+          <w:bCs/>
+          <w:noProof/>
+          <w:lang w:val="en-AU"/>
+        </w:rPr>
+        <w:lastRenderedPageBreak/>
+        <w:drawing>
+          <wp:inline distT="0" distB="0" distL="0" distR="0" wp14:anchorId="1926EB3A" wp14:editId="157A6F1D">
+            <wp:extent cx="5723890" cy="6685915"/>
+            <wp:effectExtent l="0" t="0" r="0" b="635"/>
+            <wp:docPr id="21" name="Picture 21"/>
+            <wp:cNvGraphicFramePr>
+              <a:graphicFrameLocks xmlns:a="http://schemas.openxmlformats.org/drawingml/2006/main" noChangeAspect="1"/>
+            </wp:cNvGraphicFramePr>
+            <a:graphic xmlns:a="http://schemas.openxmlformats.org/drawingml/2006/main">
+              <a:graphicData uri="http://schemas.openxmlformats.org/drawingml/2006/picture">
+                <pic:pic xmlns:pic="http://schemas.openxmlformats.org/drawingml/2006/picture">
+                  <pic:nvPicPr>
+                    <pic:cNvPr id="0" name="Picture 5"/>
+                    <pic:cNvPicPr>
+                      <a:picLocks noChangeAspect="1" noChangeArrowheads="1"/>
+                    </pic:cNvPicPr>
+                  </pic:nvPicPr>
+                  <pic:blipFill>
+                    <a:blip r:embed="rId15" cstate="print">
+                      <a:extLst>
+                        <a:ext uri="{28A0092B-C50C-407E-A947-70E740481C1C}">
+                          <a14:useLocalDpi xmlns:a14="http://schemas.microsoft.com/office/drawing/2010/main" val="0"/>
+                        </a:ext>
+                      </a:extLst>
+                    </a:blip>
+                    <a:srcRect/>
+                    <a:stretch>
+                      <a:fillRect/>
+                    </a:stretch>
+                  </pic:blipFill>
+                  <pic:spPr bwMode="auto">
+                    <a:xfrm>
+                      <a:off x="0" y="0"/>
+                      <a:ext cx="5723890" cy="6685915"/>
+                    </a:xfrm>
+                    <a:prstGeom prst="rect">
+                      <a:avLst/>
+                    </a:prstGeom>
+                    <a:noFill/>
+                    <a:ln>
+                      <a:noFill/>
+                    </a:ln>
+                  </pic:spPr>
+                </pic:pic>
+              </a:graphicData>
+            </a:graphic>
+          </wp:inline>
+        </w:drawing>
+      </w:r>
+    </w:p>
+    <w:p>
+      <w:pPr>
+        <w:rPr>
+          <w:rFonts w:asciiTheme="minorHAnsi" w:hAnsiTheme="minorHAnsi" w:cstheme="minorHAnsi"/>
+          <w:b/>
+          <w:bCs/>
+          <w:noProof/>
+          <w:lang w:val="en-AU"/>
+        </w:rPr>
+      </w:pPr>
+    </w:p>
+    <w:p>
+      <w:pPr>
+        <w:spacing w:line="360" w:lineRule="auto"/>
+        <w:rPr>
+          <w:rFonts w:asciiTheme="minorHAnsi" w:hAnsiTheme="minorHAnsi" w:cstheme="minorHAnsi"/>
+          <w:lang w:val="en-AU"/>
+        </w:rPr>
+      </w:pPr>
+      <w:r>
+        <w:rPr>
+          <w:rFonts w:asciiTheme="minorHAnsi" w:hAnsiTheme="minorHAnsi" w:cstheme="minorHAnsi"/>
+          <w:b/>
+          <w:bCs/>
+          <w:lang w:val="en-AU"/>
+        </w:rPr>
+        <w:t xml:space="preserve">Figure S10 </w:t>
+      </w:r>
+      <w:r>
+        <w:rPr>
+          <w:rFonts w:asciiTheme="minorHAnsi" w:hAnsiTheme="minorHAnsi" w:cstheme="minorHAnsi"/>
+          <w:lang w:val="en-AU"/>
+        </w:rPr>
+        <w:t>Cross-shelf interpolations of Nitrate c</w:t>
+      </w:r>
+      <w:r>
+        <w:rPr>
+          <w:rFonts w:asciiTheme="minorHAnsi" w:hAnsiTheme="minorHAnsi" w:cstheme="minorHAnsi"/>
+          <w:lang w:val="en-AU"/>
+        </w:rPr>
+        <w:t xml:space="preserve">oncentration </w:t>
+      </w:r>
+      <w:r>
+        <w:rPr>
+          <w:rFonts w:asciiTheme="minorHAnsi" w:hAnsiTheme="minorHAnsi" w:cstheme="minorHAnsi"/>
+          <w:lang w:val="en-AU"/>
+        </w:rPr>
+        <w:t>(</w:t>
+      </w:r>
+      <w:r>
+        <w:rPr>
+          <w:rFonts w:asciiTheme="minorHAnsi" w:hAnsiTheme="minorHAnsi" w:cstheme="minorHAnsi"/>
+          <w:lang w:val="en-AU"/>
+        </w:rPr>
+        <w:t>mmol</w:t>
+      </w:r>
+      <w:r>
+        <w:rPr>
+          <w:rFonts w:asciiTheme="minorHAnsi" w:hAnsiTheme="minorHAnsi" w:cstheme="minorHAnsi"/>
+          <w:lang w:val="en-AU"/>
+        </w:rPr>
+        <w:t xml:space="preserve"> m</w:t>
+      </w:r>
+      <w:r>
+        <w:rPr>
+          <w:rFonts w:asciiTheme="minorHAnsi" w:hAnsiTheme="minorHAnsi" w:cstheme="minorHAnsi"/>
+          <w:vertAlign w:val="superscript"/>
+          <w:lang w:val="en-AU"/>
+        </w:rPr>
+        <w:t>-3</w:t>
+      </w:r>
+      <w:r>
+        <w:rPr>
+          <w:rFonts w:asciiTheme="minorHAnsi" w:hAnsiTheme="minorHAnsi" w:cstheme="minorHAnsi"/>
+          <w:lang w:val="en-AU"/>
+        </w:rPr>
+        <w:t>)</w:t>
+      </w:r>
+      <w:r>
+        <w:rPr>
+          <w:rFonts w:asciiTheme="minorHAnsi" w:hAnsiTheme="minorHAnsi" w:cstheme="minorHAnsi"/>
+          <w:lang w:val="en-AU"/>
+        </w:rPr>
+        <w:t>. Measurements were taken as part of a CTD transect (data points shown as dots). Black lines connect</w:t>
+      </w:r>
+      <w:r>
+        <w:rPr>
+          <w:rFonts w:asciiTheme="minorHAnsi" w:hAnsiTheme="minorHAnsi" w:cstheme="minorHAnsi"/>
+          <w:lang w:val="en-AU"/>
+        </w:rPr>
+        <w:t xml:space="preserve"> areas of equal temperature (°C).</w:t>
+      </w:r>
+    </w:p>
+    <w:p>
+      <w:pPr>
+        <w:spacing w:line="360" w:lineRule="auto"/>
+        <w:rPr>
+          <w:rFonts w:asciiTheme="minorHAnsi" w:hAnsiTheme="minorHAnsi" w:cstheme="minorHAnsi"/>
+          <w:b/>
+          <w:bCs/>
+          <w:lang w:val="en-AU"/>
+        </w:rPr>
+      </w:pPr>
+    </w:p>
+    <w:p>
+      <w:pPr>
+        <w:spacing w:line="360" w:lineRule="auto"/>
+        <w:rPr>
+          <w:rFonts w:asciiTheme="minorHAnsi" w:hAnsiTheme="minorHAnsi" w:cstheme="minorHAnsi"/>
+          <w:b/>
+          <w:bCs/>
+          <w:lang w:val="en-AU"/>
+        </w:rPr>
+      </w:pPr>
+    </w:p>
+    <w:p>
+      <w:pPr>
+        <w:spacing w:line="360" w:lineRule="auto"/>
+        <w:rPr>
+          <w:rFonts w:asciiTheme="minorHAnsi" w:hAnsiTheme="minorHAnsi" w:cstheme="minorHAnsi"/>
+          <w:b/>
+          <w:bCs/>
+          <w:lang w:val="en-AU"/>
+        </w:rPr>
+      </w:pPr>
+      <w:r>
+        <w:rPr>
+          <w:rFonts w:asciiTheme="minorHAnsi" w:hAnsiTheme="minorHAnsi" w:cstheme="minorHAnsi"/>
+          <w:b/>
+          <w:bCs/>
+          <w:lang w:val="en-AU"/>
+        </w:rPr>
+        <w:br w:type="page"/>
+      </w:r>
+    </w:p>
+    <w:p>
+      <w:pPr>
+        <w:rPr>
+          <w:rFonts w:asciiTheme="minorHAnsi" w:hAnsiTheme="minorHAnsi" w:cstheme="minorHAnsi"/>
+          <w:lang w:val="en-AU"/>
+        </w:rPr>
+      </w:pPr>
+    </w:p>
+    <w:p>
+      <w:pPr>
+        <w:spacing w:line="360" w:lineRule="auto"/>
+        <w:rPr>
+          <w:rFonts w:asciiTheme="minorHAnsi" w:hAnsiTheme="minorHAnsi" w:cstheme="minorHAnsi"/>
+          <w:b/>
+          <w:bCs/>
+          <w:lang w:val="en-AU"/>
+        </w:rPr>
+      </w:pPr>
+      <w:r>
+        <w:rPr>
+          <w:rFonts w:asciiTheme="minorHAnsi" w:hAnsiTheme="minorHAnsi" w:cstheme="minorHAnsi"/>
+          <w:b/>
+          <w:bCs/>
+          <w:noProof/>
+          <w:lang w:val="en-AU"/>
+        </w:rPr>
+        <w:drawing>
+          <wp:inline distT="0" distB="0" distL="0" distR="0" wp14:anchorId="7B52C7D8" wp14:editId="1591364F">
+            <wp:extent cx="5723890" cy="6685915"/>
+            <wp:effectExtent l="0" t="0" r="0" b="635"/>
+            <wp:docPr id="25" name="Picture 25"/>
+            <wp:cNvGraphicFramePr>
+              <a:graphicFrameLocks xmlns:a="http://schemas.openxmlformats.org/drawingml/2006/main" noChangeAspect="1"/>
+            </wp:cNvGraphicFramePr>
+            <a:graphic xmlns:a="http://schemas.openxmlformats.org/drawingml/2006/main">
+              <a:graphicData uri="http://schemas.openxmlformats.org/drawingml/2006/picture">
+                <pic:pic xmlns:pic="http://schemas.openxmlformats.org/drawingml/2006/picture">
+                  <pic:nvPicPr>
+                    <pic:cNvPr id="0" name="Picture 9"/>
+                    <pic:cNvPicPr>
+                      <a:picLocks noChangeAspect="1" noChangeArrowheads="1"/>
+                    </pic:cNvPicPr>
+                  </pic:nvPicPr>
+                  <pic:blipFill>
+                    <a:blip r:embed="rId16" cstate="print">
+                      <a:extLst>
+                        <a:ext uri="{28A0092B-C50C-407E-A947-70E740481C1C}">
+                          <a14:useLocalDpi xmlns:a14="http://schemas.microsoft.com/office/drawing/2010/main" val="0"/>
+                        </a:ext>
+                      </a:extLst>
+                    </a:blip>
+                    <a:srcRect/>
+                    <a:stretch>
+                      <a:fillRect/>
+                    </a:stretch>
+                  </pic:blipFill>
+                  <pic:spPr bwMode="auto">
+                    <a:xfrm>
+                      <a:off x="0" y="0"/>
+                      <a:ext cx="5723890" cy="6685915"/>
+                    </a:xfrm>
+                    <a:prstGeom prst="rect">
+                      <a:avLst/>
+                    </a:prstGeom>
+                    <a:noFill/>
+                    <a:ln>
+                      <a:noFill/>
+                    </a:ln>
+                  </pic:spPr>
+                </pic:pic>
+              </a:graphicData>
+            </a:graphic>
+          </wp:inline>
+        </w:drawing>
+      </w:r>
+    </w:p>
+    <w:p>
+      <w:pPr>
+        <w:spacing w:line="360" w:lineRule="auto"/>
+        <w:rPr>
+          <w:rFonts w:asciiTheme="minorHAnsi" w:hAnsiTheme="minorHAnsi" w:cstheme="minorHAnsi"/>
+          <w:lang w:val="en-AU"/>
+        </w:rPr>
+      </w:pPr>
+      <w:r>
+        <w:rPr>
+          <w:rFonts w:asciiTheme="minorHAnsi" w:hAnsiTheme="minorHAnsi" w:cstheme="minorHAnsi"/>
+          <w:b/>
+          <w:bCs/>
+          <w:lang w:val="en-AU"/>
+        </w:rPr>
+        <w:t xml:space="preserve">Figure </w:t>
+      </w:r>
+      <w:r>
+        <w:rPr>
+          <w:rFonts w:asciiTheme="minorHAnsi" w:hAnsiTheme="minorHAnsi" w:cstheme="minorHAnsi"/>
+          <w:b/>
+          <w:bCs/>
+          <w:lang w:val="en-AU"/>
+        </w:rPr>
+        <w:t>S11</w:t>
+      </w:r>
+      <w:r>
+        <w:rPr>
+          <w:rFonts w:asciiTheme="minorHAnsi" w:hAnsiTheme="minorHAnsi" w:cstheme="minorHAnsi"/>
+          <w:b/>
+          <w:bCs/>
+          <w:lang w:val="en-AU"/>
+        </w:rPr>
+        <w:t xml:space="preserve"> </w:t>
+      </w:r>
+      <w:r>
+        <w:rPr>
+          <w:rFonts w:asciiTheme="minorHAnsi" w:hAnsiTheme="minorHAnsi" w:cstheme="minorHAnsi"/>
+          <w:lang w:val="en-AU"/>
+        </w:rPr>
+        <w:t xml:space="preserve">Cross-shelf interpolations of Chlorophyll </w:t>
+      </w:r>
+      <w:r>
+        <w:rPr>
+          <w:rFonts w:asciiTheme="minorHAnsi" w:hAnsiTheme="minorHAnsi" w:cstheme="minorHAnsi"/>
+          <w:i/>
+          <w:iCs/>
+          <w:lang w:val="en-AU"/>
+        </w:rPr>
+        <w:t>a</w:t>
+      </w:r>
+      <w:r>
+        <w:rPr>
+          <w:rFonts w:asciiTheme="minorHAnsi" w:hAnsiTheme="minorHAnsi" w:cstheme="minorHAnsi"/>
+          <w:lang w:val="en-AU"/>
+        </w:rPr>
+        <w:t xml:space="preserve"> concentration (mg m</w:t>
+      </w:r>
+      <w:r>
+        <w:rPr>
+          <w:rFonts w:asciiTheme="minorHAnsi" w:hAnsiTheme="minorHAnsi" w:cstheme="minorHAnsi"/>
+          <w:vertAlign w:val="superscript"/>
+          <w:lang w:val="en-AU"/>
+        </w:rPr>
+        <w:t>-3</w:t>
+      </w:r>
+      <w:r>
+        <w:rPr>
+          <w:rFonts w:asciiTheme="minorHAnsi" w:hAnsiTheme="minorHAnsi" w:cstheme="minorHAnsi"/>
+          <w:lang w:val="en-AU"/>
+        </w:rPr>
+        <w:t>). Measurements were taken as part of a CTD transect (data points shown as dots). Black lines connect areas of equal temperature (°C).</w:t>
+      </w:r>
+    </w:p>
+    <w:p>
+      <w:pPr>
+        <w:spacing w:line="360" w:lineRule="auto"/>
+        <w:rPr>
+          <w:rFonts w:asciiTheme="minorHAnsi" w:hAnsiTheme="minorHAnsi" w:cstheme="minorHAnsi"/>
+          <w:b/>
+          <w:bCs/>
+          <w:lang w:val="en-AU"/>
+        </w:rPr>
+      </w:pPr>
+    </w:p>
+    <w:p>
+      <w:pPr>
+        <w:spacing w:line="360" w:lineRule="auto"/>
+        <w:rPr>
+          <w:rFonts w:asciiTheme="minorHAnsi" w:hAnsiTheme="minorHAnsi" w:cstheme="minorHAnsi"/>
+          <w:b/>
+          <w:bCs/>
+          <w:lang w:val="en-AU"/>
+        </w:rPr>
+      </w:pPr>
+    </w:p>
+    <w:p>
+      <w:pPr>
+        <w:spacing w:line="360" w:lineRule="auto"/>
+        <w:rPr>
+          <w:rFonts w:asciiTheme="minorHAnsi" w:hAnsiTheme="minorHAnsi" w:cstheme="minorHAnsi"/>
+          <w:b/>
+          <w:bCs/>
+          <w:lang w:val="en-AU"/>
+        </w:rPr>
+      </w:pPr>
+      <w:r>
+        <w:rPr>
+          <w:rFonts w:asciiTheme="minorHAnsi" w:hAnsiTheme="minorHAnsi" w:cstheme="minorHAnsi"/>
+          <w:b/>
+          <w:bCs/>
+          <w:noProof/>
+          <w:lang w:val="en-AU"/>
+        </w:rPr>
+        <w:lastRenderedPageBreak/>
+        <w:drawing>
+          <wp:inline distT="0" distB="0" distL="0" distR="0" wp14:anchorId="7A7E78C4" wp14:editId="382B840A">
+            <wp:extent cx="5723890" cy="6685915"/>
+            <wp:effectExtent l="0" t="0" r="0" b="635"/>
+            <wp:docPr id="22" name="Picture 22"/>
+            <wp:cNvGraphicFramePr>
+              <a:graphicFrameLocks xmlns:a="http://schemas.openxmlformats.org/drawingml/2006/main" noChangeAspect="1"/>
+            </wp:cNvGraphicFramePr>
+            <a:graphic xmlns:a="http://schemas.openxmlformats.org/drawingml/2006/main">
+              <a:graphicData uri="http://schemas.openxmlformats.org/drawingml/2006/picture">
+                <pic:pic xmlns:pic="http://schemas.openxmlformats.org/drawingml/2006/picture">
+                  <pic:nvPicPr>
+                    <pic:cNvPr id="0" name="Picture 6"/>
+                    <pic:cNvPicPr>
+                      <a:picLocks noChangeAspect="1" noChangeArrowheads="1"/>
+                    </pic:cNvPicPr>
+                  </pic:nvPicPr>
+                  <pic:blipFill>
+                    <a:blip r:embed="rId17" cstate="print">
+                      <a:extLst>
+                        <a:ext uri="{28A0092B-C50C-407E-A947-70E740481C1C}">
+                          <a14:useLocalDpi xmlns:a14="http://schemas.microsoft.com/office/drawing/2010/main" val="0"/>
+                        </a:ext>
+                      </a:extLst>
+                    </a:blip>
+                    <a:srcRect/>
+                    <a:stretch>
+                      <a:fillRect/>
+                    </a:stretch>
+                  </pic:blipFill>
+                  <pic:spPr bwMode="auto">
+                    <a:xfrm>
+                      <a:off x="0" y="0"/>
+                      <a:ext cx="5723890" cy="6685915"/>
+                    </a:xfrm>
+                    <a:prstGeom prst="rect">
+                      <a:avLst/>
+                    </a:prstGeom>
+                    <a:noFill/>
+                    <a:ln>
+                      <a:noFill/>
+                    </a:ln>
+                  </pic:spPr>
+                </pic:pic>
+              </a:graphicData>
+            </a:graphic>
+          </wp:inline>
+        </w:drawing>
+      </w:r>
+    </w:p>
+    <w:p>
+      <w:pPr>
+        <w:spacing w:line="360" w:lineRule="auto"/>
+        <w:rPr>
+          <w:rFonts w:asciiTheme="minorHAnsi" w:hAnsiTheme="minorHAnsi" w:cstheme="minorHAnsi"/>
+          <w:b/>
+          <w:bCs/>
+          <w:lang w:val="en-AU"/>
+        </w:rPr>
+      </w:pPr>
+    </w:p>
+    <w:p>
+      <w:pPr>
+        <w:spacing w:line="360" w:lineRule="auto"/>
+        <w:rPr>
+          <w:rFonts w:asciiTheme="minorHAnsi" w:hAnsiTheme="minorHAnsi" w:cstheme="minorHAnsi"/>
+          <w:lang w:val="en-AU"/>
+        </w:rPr>
+      </w:pPr>
+      <w:r>
+        <w:rPr>
+          <w:rFonts w:asciiTheme="minorHAnsi" w:hAnsiTheme="minorHAnsi" w:cstheme="minorHAnsi"/>
+          <w:b/>
+          <w:bCs/>
+          <w:lang w:val="en-AU"/>
+        </w:rPr>
+        <w:t xml:space="preserve">Figure S12 </w:t>
+      </w:r>
+      <w:r>
+        <w:rPr>
+          <w:rFonts w:asciiTheme="minorHAnsi" w:hAnsiTheme="minorHAnsi" w:cstheme="minorHAnsi"/>
+          <w:lang w:val="en-AU"/>
+        </w:rPr>
+        <w:t xml:space="preserve">Cross-shelf interpolations of silicate </w:t>
+      </w:r>
+      <w:r>
+        <w:rPr>
+          <w:rFonts w:asciiTheme="minorHAnsi" w:hAnsiTheme="minorHAnsi" w:cstheme="minorHAnsi"/>
+          <w:lang w:val="en-AU"/>
+        </w:rPr>
+        <w:t xml:space="preserve">concentration </w:t>
+      </w:r>
+      <w:r>
+        <w:rPr>
+          <w:rFonts w:asciiTheme="minorHAnsi" w:hAnsiTheme="minorHAnsi" w:cstheme="minorHAnsi"/>
+          <w:lang w:val="en-AU"/>
+        </w:rPr>
+        <w:t>(</w:t>
+      </w:r>
+      <w:r>
+        <w:rPr>
+          <w:rFonts w:asciiTheme="minorHAnsi" w:hAnsiTheme="minorHAnsi" w:cstheme="minorHAnsi"/>
+          <w:lang w:val="en-AU"/>
+        </w:rPr>
+        <w:t>mmol</w:t>
+      </w:r>
+      <w:r>
+        <w:rPr>
+          <w:rFonts w:asciiTheme="minorHAnsi" w:hAnsiTheme="minorHAnsi" w:cstheme="minorHAnsi"/>
+          <w:lang w:val="en-AU"/>
+        </w:rPr>
+        <w:t xml:space="preserve"> m</w:t>
+      </w:r>
+      <w:r>
+        <w:rPr>
+          <w:rFonts w:asciiTheme="minorHAnsi" w:hAnsiTheme="minorHAnsi" w:cstheme="minorHAnsi"/>
+          <w:vertAlign w:val="superscript"/>
+          <w:lang w:val="en-AU"/>
+        </w:rPr>
+        <w:t>-3</w:t>
+      </w:r>
+      <w:r>
+        <w:rPr>
+          <w:rFonts w:asciiTheme="minorHAnsi" w:hAnsiTheme="minorHAnsi" w:cstheme="minorHAnsi"/>
+          <w:lang w:val="en-AU"/>
+        </w:rPr>
+        <w:t>).</w:t>
+      </w:r>
+      <w:r>
+        <w:rPr>
+          <w:rFonts w:asciiTheme="minorHAnsi" w:hAnsiTheme="minorHAnsi" w:cstheme="minorHAnsi"/>
+          <w:lang w:val="en-AU"/>
+        </w:rPr>
+        <w:t xml:space="preserve"> Measurements were taken as part of a CTD transect (data points shown as dots). Black lines</w:t>
+      </w:r>
+      <w:r>
+        <w:rPr>
+          <w:rFonts w:asciiTheme="minorHAnsi" w:hAnsiTheme="minorHAnsi" w:cstheme="minorHAnsi"/>
+          <w:lang w:val="en-AU"/>
+        </w:rPr>
+        <w:t xml:space="preserve"> connect areas of equal temperature (°C).</w:t>
+      </w:r>
+    </w:p>
+    <w:p>
+      <w:pPr>
+        <w:spacing w:line="360" w:lineRule="auto"/>
+        <w:rPr>
+          <w:rFonts w:asciiTheme="minorHAnsi" w:hAnsiTheme="minorHAnsi" w:cstheme="minorHAnsi"/>
+          <w:b/>
+          <w:bCs/>
+          <w:lang w:val="en-AU"/>
+        </w:rPr>
+      </w:pPr>
+    </w:p>
+    <w:p>
+      <w:pPr>
+        <w:spacing w:line="360" w:lineRule="auto"/>
+        <w:rPr>
+          <w:rFonts w:asciiTheme="minorHAnsi" w:hAnsiTheme="minorHAnsi" w:cstheme="minorHAnsi"/>
+          <w:b/>
+          <w:bCs/>
+          <w:noProof/>
+          <w:lang w:val="en-AU"/>
+        </w:rPr>
+      </w:pPr>
+      <w:r>
+        <w:rPr>
+          <w:rFonts w:asciiTheme="minorHAnsi" w:hAnsiTheme="minorHAnsi" w:cstheme="minorHAnsi"/>
+          <w:b/>
+          <w:bCs/>
+          <w:noProof/>
+          <w:lang w:val="en-AU"/>
+        </w:rPr>
+        <w:lastRenderedPageBreak/>
+        <w:drawing>
+          <wp:inline distT="0" distB="0" distL="0" distR="0" wp14:anchorId="17C90DA4" wp14:editId="0277BBCE">
+            <wp:extent cx="5723890" cy="6685915"/>
+            <wp:effectExtent l="0" t="0" r="0" b="635"/>
+            <wp:docPr id="24" name="Picture 24"/>
+            <wp:cNvGraphicFramePr>
+              <a:graphicFrameLocks xmlns:a="http://schemas.openxmlformats.org/drawingml/2006/main" noChangeAspect="1"/>
+            </wp:cNvGraphicFramePr>
+            <a:graphic xmlns:a="http://schemas.openxmlformats.org/drawingml/2006/main">
+              <a:graphicData uri="http://schemas.openxmlformats.org/drawingml/2006/picture">
+                <pic:pic xmlns:pic="http://schemas.openxmlformats.org/drawingml/2006/picture">
+                  <pic:nvPicPr>
+                    <pic:cNvPr id="0" name="Picture 8"/>
+                    <pic:cNvPicPr>
+                      <a:picLocks noChangeAspect="1" noChangeArrowheads="1"/>
+                    </pic:cNvPicPr>
+                  </pic:nvPicPr>
+                  <pic:blipFill>
+                    <a:blip r:embed="rId18" cstate="print">
+                      <a:extLst>
+                        <a:ext uri="{28A0092B-C50C-407E-A947-70E740481C1C}">
+                          <a14:useLocalDpi xmlns:a14="http://schemas.microsoft.com/office/drawing/2010/main" val="0"/>
+                        </a:ext>
+                      </a:extLst>
+                    </a:blip>
+                    <a:srcRect/>
+                    <a:stretch>
+                      <a:fillRect/>
+                    </a:stretch>
+                  </pic:blipFill>
+                  <pic:spPr bwMode="auto">
+                    <a:xfrm>
+                      <a:off x="0" y="0"/>
+                      <a:ext cx="5723890" cy="6685915"/>
+                    </a:xfrm>
+                    <a:prstGeom prst="rect">
+                      <a:avLst/>
+                    </a:prstGeom>
+                    <a:noFill/>
+                    <a:ln>
+                      <a:noFill/>
+                    </a:ln>
+                  </pic:spPr>
+                </pic:pic>
+              </a:graphicData>
+            </a:graphic>
+          </wp:inline>
+        </w:drawing>
+      </w:r>
+    </w:p>
+    <w:p>
+      <w:pPr>
+        <w:rPr>
+          <w:rFonts w:asciiTheme="minorHAnsi" w:hAnsiTheme="minorHAnsi" w:cstheme="minorHAnsi"/>
+          <w:lang w:val="en-AU"/>
+        </w:rPr>
+      </w:pPr>
+    </w:p>
+    <w:p>
+      <w:pPr>
+        <w:rPr>
+          <w:rFonts w:asciiTheme="minorHAnsi" w:hAnsiTheme="minorHAnsi" w:cstheme="minorHAnsi"/>
+          <w:b/>
+          <w:bCs/>
+          <w:noProof/>
+          <w:lang w:val="en-AU"/>
+        </w:rPr>
+      </w:pPr>
+    </w:p>
+    <w:p>
+      <w:pPr>
+        <w:spacing w:line="360" w:lineRule="auto"/>
+        <w:rPr>
+          <w:rFonts w:asciiTheme="minorHAnsi" w:hAnsiTheme="minorHAnsi" w:cstheme="minorHAnsi"/>
+          <w:lang w:val="en-AU"/>
+        </w:rPr>
+      </w:pPr>
+      <w:r>
+        <w:rPr>
+          <w:rFonts w:asciiTheme="minorHAnsi" w:hAnsiTheme="minorHAnsi" w:cstheme="minorHAnsi"/>
+          <w:b/>
+          <w:bCs/>
+          <w:lang w:val="en-AU"/>
+        </w:rPr>
+        <w:t xml:space="preserve">Figure </w:t>
+      </w:r>
+      <w:r>
+        <w:rPr>
+          <w:rFonts w:asciiTheme="minorHAnsi" w:hAnsiTheme="minorHAnsi" w:cstheme="minorHAnsi"/>
+          <w:b/>
+          <w:bCs/>
+          <w:lang w:val="en-AU"/>
+        </w:rPr>
+        <w:t>S13</w:t>
+      </w:r>
+      <w:r>
+        <w:rPr>
+          <w:rFonts w:asciiTheme="minorHAnsi" w:hAnsiTheme="minorHAnsi" w:cstheme="minorHAnsi"/>
+          <w:b/>
+          <w:bCs/>
+          <w:lang w:val="en-AU"/>
+        </w:rPr>
+        <w:t xml:space="preserve"> </w:t>
+      </w:r>
+      <w:r>
+        <w:rPr>
+          <w:rFonts w:asciiTheme="minorHAnsi" w:hAnsiTheme="minorHAnsi" w:cstheme="minorHAnsi"/>
+          <w:lang w:val="en-AU"/>
+        </w:rPr>
+        <w:t xml:space="preserve">Cross-shelf interpolations of dissolved oxygen </w:t>
+      </w:r>
+      <w:r>
+        <w:rPr>
+          <w:rFonts w:asciiTheme="minorHAnsi" w:hAnsiTheme="minorHAnsi" w:cstheme="minorHAnsi"/>
+          <w:lang w:val="en-AU"/>
+        </w:rPr>
+        <w:t>concentration (m</w:t>
+      </w:r>
+      <w:r>
+        <w:rPr>
+          <w:rFonts w:asciiTheme="minorHAnsi" w:hAnsiTheme="minorHAnsi" w:cstheme="minorHAnsi"/>
+          <w:lang w:val="en-AU"/>
+        </w:rPr>
+        <w:t>mol</w:t>
+      </w:r>
+      <w:r>
+        <w:rPr>
+          <w:rFonts w:asciiTheme="minorHAnsi" w:hAnsiTheme="minorHAnsi" w:cstheme="minorHAnsi"/>
+          <w:lang w:val="en-AU"/>
+        </w:rPr>
+        <w:t xml:space="preserve"> m</w:t>
+      </w:r>
+      <w:r>
+        <w:rPr>
+          <w:rFonts w:asciiTheme="minorHAnsi" w:hAnsiTheme="minorHAnsi" w:cstheme="minorHAnsi"/>
+          <w:vertAlign w:val="superscript"/>
+          <w:lang w:val="en-AU"/>
+        </w:rPr>
+        <w:t>-3</w:t>
+      </w:r>
+      <w:r>
+        <w:rPr>
+          <w:rFonts w:asciiTheme="minorHAnsi" w:hAnsiTheme="minorHAnsi" w:cstheme="minorHAnsi"/>
+          <w:lang w:val="en-AU"/>
+        </w:rPr>
+        <w:t>).</w:t>
+      </w:r>
+      <w:r>
+        <w:rPr>
+          <w:rFonts w:asciiTheme="minorHAnsi" w:hAnsiTheme="minorHAnsi" w:cstheme="minorHAnsi"/>
+          <w:lang w:val="en-AU"/>
+        </w:rPr>
+        <w:t xml:space="preserve"> Measurements were taken as part of a CTD transect (data points shown as dots). Black lines connect areas of equal temperature (°C).</w:t>
+      </w:r>
+    </w:p>
+    <w:p>
+      <w:pPr>
+        <w:rPr>
+          <w:rFonts w:asciiTheme="minorHAnsi" w:hAnsiTheme="minorHAnsi" w:cstheme="minorHAnsi"/>
+          <w:lang w:val="en-AU"/>
+        </w:rPr>
+      </w:pPr>
+    </w:p>
+    <w:p>
+      <w:pPr>
+        <w:spacing w:line="360" w:lineRule="auto"/>
+        <w:rPr>
+          <w:rFonts w:asciiTheme="minorHAnsi" w:hAnsiTheme="minorHAnsi" w:cstheme="minorHAnsi"/>
+          <w:b/>
+          <w:bCs/>
+          <w:lang w:val="en-AU"/>
+        </w:rPr>
+      </w:pPr>
+    </w:p>
+    <w:p>
+      <w:pPr>
+        <w:rPr>
+          <w:rFonts w:asciiTheme="minorHAnsi" w:hAnsiTheme="minorHAnsi" w:cstheme="minorHAnsi"/>
+          <w:b/>
+          <w:bCs/>
+          <w:noProof/>
+          <w:lang w:val="en-AU"/>
+        </w:rPr>
+      </w:pPr>
+    </w:p>
+    <w:p>
+      <w:pPr>
+        <w:rPr>
+          <w:rFonts w:asciiTheme="minorHAnsi" w:hAnsiTheme="minorHAnsi" w:cstheme="minorHAnsi"/>
+          <w:lang w:val="en-AU"/>
+        </w:rPr>
         <w:sectPr>
-          <w:footerReference w:type="default" r:id="rId13"/>
-          <w:headerReference w:type="first" r:id="rId14"/>
+          <w:footerReference w:type="default" r:id="rId19"/>
+          <w:headerReference w:type="first" r:id="rId20"/>
           <w:pgSz w:w="11906" w:h="16838"/>
           <w:pgMar w:top="1440" w:right="1440" w:bottom="1440" w:left="1440" w:header="708" w:footer="708" w:gutter="0"/>
           <w:cols w:space="708"/>
           <w:docGrid w:linePitch="360"/>
         </w:sectPr>
       </w:pPr>
-      <w:r>
-        <w:rPr>
-          <w:rFonts w:asciiTheme="minorHAnsi" w:hAnsiTheme="minorHAnsi" w:cstheme="minorHAnsi"/>
-          <w:b/>
-          <w:bCs/>
-          <w:lang w:val="en-AU"/>
-        </w:rPr>
-        <w:t>Figure S7</w:t>
-      </w:r>
-      <w:r>
-        <w:rPr>
-          <w:rFonts w:asciiTheme="minorHAnsi" w:hAnsiTheme="minorHAnsi" w:cstheme="minorHAnsi"/>
-          <w:b/>
-          <w:bCs/>
-          <w:i/>
-          <w:iCs/>
-          <w:lang w:val="en-AU"/>
-        </w:rPr>
-        <w:t xml:space="preserve"> </w:t>
-      </w:r>
-      <w:r>
-        <w:rPr>
-          <w:rFonts w:asciiTheme="minorHAnsi" w:hAnsiTheme="minorHAnsi" w:cstheme="minorHAnsi"/>
-          <w:lang w:val="en-AU"/>
-        </w:rPr>
-        <w:t xml:space="preserve">Interpolations of the </w:t>
-      </w:r>
-      <w:r>
-        <w:rPr>
-          <w:rFonts w:asciiTheme="minorHAnsi" w:hAnsiTheme="minorHAnsi" w:cstheme="minorHAnsi"/>
-          <w:lang w:val="en-AU"/>
-        </w:rPr>
-        <w:t>zooplankton size spectra</w:t>
-      </w:r>
-      <w:r>
-        <w:rPr>
-          <w:rFonts w:asciiTheme="minorHAnsi" w:hAnsiTheme="minorHAnsi" w:cstheme="minorHAnsi"/>
-          <w:lang w:val="en-AU"/>
-        </w:rPr>
-        <w:t xml:space="preserve"> slope</w:t>
-      </w:r>
-      <w:r>
-        <w:rPr>
-          <w:rFonts w:asciiTheme="minorHAnsi" w:hAnsiTheme="minorHAnsi" w:cstheme="minorHAnsi"/>
-          <w:lang w:val="en-AU"/>
-        </w:rPr>
-        <w:t xml:space="preserve"> using the Normalised Biomass Size Spectrum (NBSS) method</w:t>
-      </w:r>
-      <w:r>
-        <w:rPr>
-          <w:rFonts w:asciiTheme="minorHAnsi" w:hAnsiTheme="minorHAnsi" w:cstheme="minorHAnsi"/>
-          <w:lang w:val="en-AU"/>
-        </w:rPr>
-        <w:t>.</w:t>
-      </w:r>
-      <w:r>
-        <w:rPr>
-          <w:rFonts w:asciiTheme="minorHAnsi" w:hAnsiTheme="minorHAnsi" w:cstheme="minorHAnsi"/>
-          <w:lang w:val="en-AU"/>
-        </w:rPr>
-        <w:t xml:space="preserve"> </w:t>
-      </w:r>
-      <w:r>
-        <w:rPr>
-          <w:rFonts w:asciiTheme="minorHAnsi" w:hAnsiTheme="minorHAnsi" w:cstheme="minorHAnsi"/>
-          <w:lang w:val="en-AU"/>
-        </w:rPr>
-        <w:t>Transects were conducted f</w:t>
-      </w:r>
-      <w:r>
-        <w:rPr>
-          <w:rFonts w:asciiTheme="minorHAnsi" w:hAnsiTheme="minorHAnsi" w:cstheme="minorHAnsi"/>
-          <w:lang w:val="en-AU"/>
-        </w:rPr>
-        <w:t>ro</w:t>
-      </w:r>
-      <w:r>
-        <w:rPr>
-          <w:rFonts w:asciiTheme="minorHAnsi" w:hAnsiTheme="minorHAnsi" w:cstheme="minorHAnsi"/>
-          <w:lang w:val="en-AU"/>
-        </w:rPr>
-        <w:t>m inshore to offshore with an undulating towed body with the path shown by the grey line with midpoints of each sample shown as dots. Temperature (° C) isotherms are shown in black.</w:t>
-      </w:r>
-      <w:r>
-        <w:rPr>
-          <w:rFonts w:asciiTheme="minorHAnsi" w:hAnsiTheme="minorHAnsi" w:cstheme="minorHAnsi"/>
-          <w:lang w:val="en-AU"/>
-        </w:rPr>
-        <w:t xml:space="preserve"> The NBSS slope estimate was strongly correlated to the pareto </w:t>
-      </w:r>
-      <w:r>
-        <w:rPr>
-          <w:rFonts w:asciiTheme="minorHAnsi" w:hAnsiTheme="minorHAnsi" w:cstheme="minorHAnsi"/>
-          <w:i/>
-          <w:iCs/>
-          <w:lang w:val="en-AU"/>
-        </w:rPr>
-        <w:t>c</w:t>
-      </w:r>
-      <w:r>
-        <w:rPr>
-          <w:rFonts w:asciiTheme="minorHAnsi" w:hAnsiTheme="minorHAnsi" w:cstheme="minorHAnsi"/>
-          <w:lang w:val="en-AU"/>
-        </w:rPr>
-        <w:t xml:space="preserve"> chape parameter </w:t>
-      </w:r>
-      <w:r>
-        <w:rPr>
-          <w:rFonts w:asciiTheme="minorHAnsi" w:hAnsiTheme="minorHAnsi" w:cstheme="minorHAnsi"/>
-          <w:lang w:val="en-AU"/>
-        </w:rPr>
-        <w:t>(</w:t>
-      </w:r>
-      <w:r>
-        <w:rPr>
-          <w:rFonts w:asciiTheme="minorHAnsi" w:hAnsiTheme="minorHAnsi" w:cstheme="minorHAnsi"/>
-          <w:i/>
-          <w:iCs/>
-          <w:lang w:val="en-AU"/>
-        </w:rPr>
-        <w:t>r</w:t>
-      </w:r>
-      <w:r>
-        <w:rPr>
-          <w:rFonts w:asciiTheme="minorHAnsi" w:hAnsiTheme="minorHAnsi" w:cstheme="minorHAnsi"/>
-          <w:lang w:val="en-AU"/>
-        </w:rPr>
-        <w:t xml:space="preserve"> = 0.934, </w:t>
-      </w:r>
-      <w:r>
-        <w:rPr>
-          <w:rFonts w:asciiTheme="minorHAnsi" w:hAnsiTheme="minorHAnsi" w:cstheme="minorHAnsi"/>
-          <w:i/>
-          <w:iCs/>
-          <w:lang w:val="en-AU"/>
-        </w:rPr>
-        <w:t>t</w:t>
-      </w:r>
-      <w:r>
-        <w:rPr>
-          <w:rFonts w:asciiTheme="minorHAnsi" w:hAnsiTheme="minorHAnsi" w:cstheme="minorHAnsi"/>
-          <w:vertAlign w:val="subscript"/>
-          <w:lang w:val="en-AU"/>
-        </w:rPr>
-        <w:t>535</w:t>
-      </w:r>
-      <w:r>
-        <w:rPr>
-          <w:rFonts w:asciiTheme="minorHAnsi" w:hAnsiTheme="minorHAnsi" w:cstheme="minorHAnsi"/>
-          <w:lang w:val="en-AU"/>
-        </w:rPr>
-        <w:t xml:space="preserve"> = 60.362, </w:t>
-      </w:r>
-      <w:r>
-        <w:rPr>
-          <w:rFonts w:asciiTheme="minorHAnsi" w:hAnsiTheme="minorHAnsi" w:cstheme="minorHAnsi"/>
-          <w:i/>
-          <w:iCs/>
-          <w:lang w:val="en-AU"/>
-        </w:rPr>
-        <w:t>p</w:t>
-      </w:r>
-      <w:r>
-        <w:rPr>
-          <w:rFonts w:asciiTheme="minorHAnsi" w:hAnsiTheme="minorHAnsi" w:cstheme="minorHAnsi"/>
-          <w:i/>
-          <w:iCs/>
-          <w:lang w:val="en-AU"/>
-        </w:rPr>
-        <w:t xml:space="preserve"> </w:t>
-      </w:r>
-      <w:r>
-        <w:rPr>
-          <w:rFonts w:asciiTheme="minorHAnsi" w:hAnsiTheme="minorHAnsi" w:cstheme="minorHAnsi"/>
-          <w:lang w:val="en-AU"/>
-        </w:rPr>
-        <w:t>&lt; 0.001, Figure S7)</w:t>
-      </w:r>
-      <w:r>
-        <w:rPr>
-          <w:rFonts w:asciiTheme="minorHAnsi" w:hAnsiTheme="minorHAnsi" w:cstheme="minorHAnsi"/>
-          <w:lang w:val="en-AU"/>
-        </w:rPr>
-        <w:t xml:space="preserve">. Note the smaller coverage compared to the pareto </w:t>
-      </w:r>
-      <w:r>
-        <w:rPr>
-          <w:rFonts w:asciiTheme="minorHAnsi" w:hAnsiTheme="minorHAnsi" w:cstheme="minorHAnsi"/>
-          <w:i/>
-          <w:iCs/>
-          <w:lang w:val="en-AU"/>
-        </w:rPr>
-        <w:t>c</w:t>
-      </w:r>
-      <w:r>
-        <w:rPr>
-          <w:rFonts w:asciiTheme="minorHAnsi" w:hAnsiTheme="minorHAnsi" w:cstheme="minorHAnsi"/>
-          <w:lang w:val="en-AU"/>
-        </w:rPr>
-        <w:t xml:space="preserve"> shape parameter due to the inability of the NBSS estimate to handle datapoints with few particles.</w:t>
-      </w:r>
     </w:p>
     <w:p>
       <w:pPr>
@@ -10141,35 +11272,7 @@
         <w:rPr>
           <w:rFonts w:ascii="Calibri" w:hAnsi="Calibri" w:cs="Calibri"/>
         </w:rPr>
-        <w:t xml:space="preserve">Becker, É. C., </w:t>
-      </w:r>
-      <w:proofErr w:type="spellStart"/>
-      <w:r>
-        <w:rPr>
-          <w:rFonts w:ascii="Calibri" w:hAnsi="Calibri" w:cs="Calibri"/>
-        </w:rPr>
-        <w:t>Eiras</w:t>
-      </w:r>
-      <w:proofErr w:type="spellEnd"/>
-      <w:r>
-        <w:rPr>
-          <w:rFonts w:ascii="Calibri" w:hAnsi="Calibri" w:cs="Calibri"/>
-        </w:rPr>
-        <w:t xml:space="preserve"> Garcia, C. A., &amp; Freire, A. S. (2018). </w:t>
-      </w:r>
-      <w:proofErr w:type="spellStart"/>
-      <w:r>
-        <w:rPr>
-          <w:rFonts w:ascii="Calibri" w:hAnsi="Calibri" w:cs="Calibri"/>
-        </w:rPr>
-        <w:t>Mesozooplankton</w:t>
-      </w:r>
-      <w:proofErr w:type="spellEnd"/>
-      <w:r>
-        <w:rPr>
-          <w:rFonts w:ascii="Calibri" w:hAnsi="Calibri" w:cs="Calibri"/>
-        </w:rPr>
-        <w:t xml:space="preserve"> distribution, especially copepods, according to water masses dynamics in the upper layer of the Southwestern Atlantic shelf (26°S to 29°S). </w:t>
+        <w:t xml:space="preserve">Becker, É. C., Eiras Garcia, C. A., &amp; Freire, A. S. (2018). Mesozooplankton distribution, especially copepods, according to water masses dynamics in the upper layer of the Southwestern Atlantic shelf (26°S to 29°S). </w:t>
       </w:r>
       <w:r>
         <w:rPr>
@@ -10211,21 +11314,7 @@
         <w:rPr>
           <w:rFonts w:ascii="Calibri" w:hAnsi="Calibri" w:cs="Calibri"/>
         </w:rPr>
-        <w:t xml:space="preserve">Beckley, L. E., Holliday, D., Sutton, A. L., Weller, E., </w:t>
-      </w:r>
-      <w:proofErr w:type="spellStart"/>
-      <w:r>
-        <w:rPr>
-          <w:rFonts w:ascii="Calibri" w:hAnsi="Calibri" w:cs="Calibri"/>
-        </w:rPr>
-        <w:t>Olivar</w:t>
-      </w:r>
-      <w:proofErr w:type="spellEnd"/>
-      <w:r>
-        <w:rPr>
-          <w:rFonts w:ascii="Calibri" w:hAnsi="Calibri" w:cs="Calibri"/>
-        </w:rPr>
-        <w:t xml:space="preserve">, M. P., &amp; Thompson, P. A. (2018). Structuring of larval fish assemblages along a coastal-oceanic gradient in the macro-tidal, tropical Eastern Indian Ocean. </w:t>
+        <w:t xml:space="preserve">Beckley, L. E., Holliday, D., Sutton, A. L., Weller, E., Olivar, M. P., &amp; Thompson, P. A. (2018). Structuring of larval fish assemblages along a coastal-oceanic gradient in the macro-tidal, tropical Eastern Indian Ocean. </w:t>
       </w:r>
       <w:r>
         <w:rPr>
@@ -10253,21 +11342,7 @@
         <w:rPr>
           <w:rFonts w:ascii="Calibri" w:hAnsi="Calibri" w:cs="Calibri"/>
         </w:rPr>
-        <w:t xml:space="preserve">Coyle, K. O., &amp; </w:t>
-      </w:r>
-      <w:proofErr w:type="spellStart"/>
-      <w:r>
-        <w:rPr>
-          <w:rFonts w:ascii="Calibri" w:hAnsi="Calibri" w:cs="Calibri"/>
-        </w:rPr>
-        <w:t>Pinchuk</w:t>
-      </w:r>
-      <w:proofErr w:type="spellEnd"/>
-      <w:r>
-        <w:rPr>
-          <w:rFonts w:ascii="Calibri" w:hAnsi="Calibri" w:cs="Calibri"/>
-        </w:rPr>
-        <w:t xml:space="preserve">, A. I. (2005). Seasonal cross-shelf distribution of major zooplankton taxa on the northern Gulf of Alaska shelf relative to water mass properties, species depth preferences and vertical migration behavior. </w:t>
+        <w:t xml:space="preserve">Coyle, K. O., &amp; Pinchuk, A. I. (2005). Seasonal cross-shelf distribution of major zooplankton taxa on the northern Gulf of Alaska shelf relative to water mass properties, species depth preferences and vertical migration behavior. </w:t>
       </w:r>
       <w:r>
         <w:rPr>
@@ -10309,35 +11384,7 @@
         <w:rPr>
           <w:rFonts w:ascii="Calibri" w:hAnsi="Calibri" w:cs="Calibri"/>
         </w:rPr>
-        <w:t xml:space="preserve">García-Muñoz, C., García, C. M., </w:t>
-      </w:r>
-      <w:proofErr w:type="spellStart"/>
-      <w:r>
-        <w:rPr>
-          <w:rFonts w:ascii="Calibri" w:hAnsi="Calibri" w:cs="Calibri"/>
-        </w:rPr>
-        <w:t>Lubián</w:t>
-      </w:r>
-      <w:proofErr w:type="spellEnd"/>
-      <w:r>
-        <w:rPr>
-          <w:rFonts w:ascii="Calibri" w:hAnsi="Calibri" w:cs="Calibri"/>
-        </w:rPr>
-        <w:t xml:space="preserve">, L. M., López-Urrutia, Á., Hernández-León, S., &amp; </w:t>
-      </w:r>
-      <w:proofErr w:type="spellStart"/>
-      <w:r>
-        <w:rPr>
-          <w:rFonts w:ascii="Calibri" w:hAnsi="Calibri" w:cs="Calibri"/>
-        </w:rPr>
-        <w:t>Ameneiro</w:t>
-      </w:r>
-      <w:proofErr w:type="spellEnd"/>
-      <w:r>
-        <w:rPr>
-          <w:rFonts w:ascii="Calibri" w:hAnsi="Calibri" w:cs="Calibri"/>
-        </w:rPr>
-        <w:t xml:space="preserve">, J. (2014). Metabolic state along a summer north–south transect near the Antarctic Peninsula: a size spectra approach. </w:t>
+        <w:t xml:space="preserve">García-Muñoz, C., García, C. M., Lubián, L. M., López-Urrutia, Á., Hernández-León, S., &amp; Ameneiro, J. (2014). Metabolic state along a summer north–south transect near the Antarctic Peninsula: a size spectra approach. </w:t>
       </w:r>
       <w:r>
         <w:rPr>
@@ -10375,33 +11422,11 @@
           <w:rFonts w:ascii="Calibri" w:hAnsi="Calibri" w:cs="Calibri"/>
         </w:rPr>
       </w:pPr>
-      <w:proofErr w:type="spellStart"/>
       <w:r>
         <w:rPr>
           <w:rFonts w:ascii="Calibri" w:hAnsi="Calibri" w:cs="Calibri"/>
         </w:rPr>
-        <w:t>Irigoien</w:t>
-      </w:r>
-      <w:proofErr w:type="spellEnd"/>
-      <w:r>
-        <w:rPr>
-          <w:rFonts w:ascii="Calibri" w:hAnsi="Calibri" w:cs="Calibri"/>
-        </w:rPr>
-        <w:t xml:space="preserve">, X., Fernandes, J. A., Grosjean, P., Denis, K., </w:t>
-      </w:r>
-      <w:proofErr w:type="spellStart"/>
-      <w:r>
-        <w:rPr>
-          <w:rFonts w:ascii="Calibri" w:hAnsi="Calibri" w:cs="Calibri"/>
-        </w:rPr>
-        <w:t>Albaina</w:t>
-      </w:r>
-      <w:proofErr w:type="spellEnd"/>
-      <w:r>
-        <w:rPr>
-          <w:rFonts w:ascii="Calibri" w:hAnsi="Calibri" w:cs="Calibri"/>
-        </w:rPr>
-        <w:t xml:space="preserve">, A., &amp; Santos, M. (2009). Spring zooplankton distribution in the Bay of Biscay from 1998 to 2006 in relation with anchovy recruitment. </w:t>
+        <w:t xml:space="preserve">Irigoien, X., Fernandes, J. A., Grosjean, P., Denis, K., Albaina, A., &amp; Santos, M. (2009). Spring zooplankton distribution in the Bay of Biscay from 1998 to 2006 in relation with anchovy recruitment. </w:t>
       </w:r>
       <w:r>
         <w:rPr>
@@ -10443,77 +11468,7 @@
         <w:rPr>
           <w:rFonts w:ascii="Calibri" w:hAnsi="Calibri" w:cs="Calibri"/>
         </w:rPr>
-        <w:t xml:space="preserve">Lopes, R. M., </w:t>
-      </w:r>
-      <w:proofErr w:type="spellStart"/>
-      <w:r>
-        <w:rPr>
-          <w:rFonts w:ascii="Calibri" w:hAnsi="Calibri" w:cs="Calibri"/>
-        </w:rPr>
-        <w:t>Katsuragawa</w:t>
-      </w:r>
-      <w:proofErr w:type="spellEnd"/>
-      <w:r>
-        <w:rPr>
-          <w:rFonts w:ascii="Calibri" w:hAnsi="Calibri" w:cs="Calibri"/>
-        </w:rPr>
-        <w:t xml:space="preserve">, M., Dias, J. F., </w:t>
-      </w:r>
-      <w:proofErr w:type="spellStart"/>
-      <w:r>
-        <w:rPr>
-          <w:rFonts w:ascii="Calibri" w:hAnsi="Calibri" w:cs="Calibri"/>
-        </w:rPr>
-        <w:t>Montú</w:t>
-      </w:r>
-      <w:proofErr w:type="spellEnd"/>
-      <w:r>
-        <w:rPr>
-          <w:rFonts w:ascii="Calibri" w:hAnsi="Calibri" w:cs="Calibri"/>
-        </w:rPr>
-        <w:t xml:space="preserve">, M. A., </w:t>
-      </w:r>
-      <w:proofErr w:type="spellStart"/>
-      <w:r>
-        <w:rPr>
-          <w:rFonts w:ascii="Calibri" w:hAnsi="Calibri" w:cs="Calibri"/>
-        </w:rPr>
-        <w:t>Muelbert</w:t>
-      </w:r>
-      <w:proofErr w:type="spellEnd"/>
-      <w:r>
-        <w:rPr>
-          <w:rFonts w:ascii="Calibri" w:hAnsi="Calibri" w:cs="Calibri"/>
-        </w:rPr>
-        <w:t xml:space="preserve">, J. H., </w:t>
-      </w:r>
-      <w:proofErr w:type="spellStart"/>
-      <w:r>
-        <w:rPr>
-          <w:rFonts w:ascii="Calibri" w:hAnsi="Calibri" w:cs="Calibri"/>
-        </w:rPr>
-        <w:t>Gorri</w:t>
-      </w:r>
-      <w:proofErr w:type="spellEnd"/>
-      <w:r>
-        <w:rPr>
-          <w:rFonts w:ascii="Calibri" w:hAnsi="Calibri" w:cs="Calibri"/>
-        </w:rPr>
-        <w:t xml:space="preserve">, C., &amp; </w:t>
-      </w:r>
-      <w:proofErr w:type="spellStart"/>
-      <w:r>
-        <w:rPr>
-          <w:rFonts w:ascii="Calibri" w:hAnsi="Calibri" w:cs="Calibri"/>
-        </w:rPr>
-        <w:t>Brandini</w:t>
-      </w:r>
-      <w:proofErr w:type="spellEnd"/>
-      <w:r>
-        <w:rPr>
-          <w:rFonts w:ascii="Calibri" w:hAnsi="Calibri" w:cs="Calibri"/>
-        </w:rPr>
-        <w:t xml:space="preserve">, F. P. (2006). Zooplankton and ichthyoplankton distribution on the southern Brazilian </w:t>
+        <w:t xml:space="preserve">Lopes, R. M., Katsuragawa, M., Dias, J. F., Montú, M. A., Muelbert, J. H., Gorri, C., &amp; Brandini, F. P. (2006). Zooplankton and ichthyoplankton distribution on the southern Brazilian </w:t>
       </w:r>
       <w:r>
         <w:rPr>
@@ -10558,47 +11513,11 @@
           <w:rFonts w:ascii="Calibri" w:hAnsi="Calibri" w:cs="Calibri"/>
         </w:rPr>
       </w:pPr>
-      <w:proofErr w:type="spellStart"/>
       <w:r>
         <w:rPr>
           <w:rFonts w:ascii="Calibri" w:hAnsi="Calibri" w:cs="Calibri"/>
         </w:rPr>
-        <w:t>Marcolin</w:t>
-      </w:r>
-      <w:proofErr w:type="spellEnd"/>
-      <w:r>
-        <w:rPr>
-          <w:rFonts w:ascii="Calibri" w:hAnsi="Calibri" w:cs="Calibri"/>
-        </w:rPr>
-        <w:t xml:space="preserve">, C. da R., </w:t>
-      </w:r>
-      <w:proofErr w:type="spellStart"/>
-      <w:r>
-        <w:rPr>
-          <w:rFonts w:ascii="Calibri" w:hAnsi="Calibri" w:cs="Calibri"/>
-        </w:rPr>
-        <w:t>Schultes</w:t>
-      </w:r>
-      <w:proofErr w:type="spellEnd"/>
-      <w:r>
-        <w:rPr>
-          <w:rFonts w:ascii="Calibri" w:hAnsi="Calibri" w:cs="Calibri"/>
-        </w:rPr>
-        <w:t xml:space="preserve">, S., Jackson, G. A., &amp; Lopes, R. M. (2013). Plankton and seston size spectra estimated by the LOPC and </w:t>
-      </w:r>
-      <w:proofErr w:type="spellStart"/>
-      <w:r>
-        <w:rPr>
-          <w:rFonts w:ascii="Calibri" w:hAnsi="Calibri" w:cs="Calibri"/>
-        </w:rPr>
-        <w:t>ZooScan</w:t>
-      </w:r>
-      <w:proofErr w:type="spellEnd"/>
-      <w:r>
-        <w:rPr>
-          <w:rFonts w:ascii="Calibri" w:hAnsi="Calibri" w:cs="Calibri"/>
-        </w:rPr>
-        <w:t xml:space="preserve"> in the Abrolhos Bank ecosystem (SE Atlantic). </w:t>
+        <w:t xml:space="preserve">Marcolin, C. da R., Schultes, S., Jackson, G. A., &amp; Lopes, R. M. (2013). Plankton and seston size spectra estimated by the LOPC and ZooScan in the Abrolhos Bank ecosystem (SE Atlantic). </w:t>
       </w:r>
       <w:r>
         <w:rPr>
@@ -10640,21 +11559,7 @@
         <w:rPr>
           <w:rFonts w:ascii="Calibri" w:hAnsi="Calibri" w:cs="Calibri"/>
         </w:rPr>
-        <w:t xml:space="preserve">Nogueira, E., González-Nuevo, G., Bode, A., Varela, M., </w:t>
-      </w:r>
-      <w:proofErr w:type="spellStart"/>
-      <w:r>
-        <w:rPr>
-          <w:rFonts w:ascii="Calibri" w:hAnsi="Calibri" w:cs="Calibri"/>
-        </w:rPr>
-        <w:t>Morán</w:t>
-      </w:r>
-      <w:proofErr w:type="spellEnd"/>
-      <w:r>
-        <w:rPr>
-          <w:rFonts w:ascii="Calibri" w:hAnsi="Calibri" w:cs="Calibri"/>
-        </w:rPr>
-        <w:t xml:space="preserve">, X. A. G., &amp; Valdés, L. (2004). Comparison of biomass and size spectra derived from optical plankton counter data and net samples: application to the assessment of mesoplankton distribution along the Northwest and North Iberian Shelf. </w:t>
+        <w:t xml:space="preserve">Nogueira, E., González-Nuevo, G., Bode, A., Varela, M., Morán, X. A. G., &amp; Valdés, L. (2004). Comparison of biomass and size spectra derived from optical plankton counter data and net samples: application to the assessment of mesoplankton distribution along the Northwest and North Iberian Shelf. </w:t>
       </w:r>
       <w:r>
         <w:rPr>
@@ -10692,47 +11597,11 @@
           <w:rFonts w:ascii="Calibri" w:hAnsi="Calibri" w:cs="Calibri"/>
         </w:rPr>
       </w:pPr>
-      <w:proofErr w:type="spellStart"/>
       <w:r>
         <w:rPr>
           <w:rFonts w:ascii="Calibri" w:hAnsi="Calibri" w:cs="Calibri"/>
         </w:rPr>
-        <w:t>Sabatès</w:t>
-      </w:r>
-      <w:proofErr w:type="spellEnd"/>
-      <w:r>
-        <w:rPr>
-          <w:rFonts w:ascii="Calibri" w:hAnsi="Calibri" w:cs="Calibri"/>
-        </w:rPr>
-        <w:t xml:space="preserve">, A., Gili, J. M., &amp; </w:t>
-      </w:r>
-      <w:proofErr w:type="spellStart"/>
-      <w:r>
-        <w:rPr>
-          <w:rFonts w:ascii="Calibri" w:hAnsi="Calibri" w:cs="Calibri"/>
-        </w:rPr>
-        <w:t>Pagès</w:t>
-      </w:r>
-      <w:proofErr w:type="spellEnd"/>
-      <w:r>
-        <w:rPr>
-          <w:rFonts w:ascii="Calibri" w:hAnsi="Calibri" w:cs="Calibri"/>
-        </w:rPr>
-        <w:t xml:space="preserve">, F. (1989). Relationship between zooplankton distribution, geographic </w:t>
-      </w:r>
-      <w:proofErr w:type="gramStart"/>
-      <w:r>
-        <w:rPr>
-          <w:rFonts w:ascii="Calibri" w:hAnsi="Calibri" w:cs="Calibri"/>
-        </w:rPr>
-        <w:t>characteristics</w:t>
-      </w:r>
-      <w:proofErr w:type="gramEnd"/>
-      <w:r>
-        <w:rPr>
-          <w:rFonts w:ascii="Calibri" w:hAnsi="Calibri" w:cs="Calibri"/>
-        </w:rPr>
-        <w:t xml:space="preserve"> and hydrographic patterns off the Catalan coast (Western Mediterranean). </w:t>
+        <w:t xml:space="preserve">Sabatès, A., Gili, J. M., &amp; Pagès, F. (1989). Relationship between zooplankton distribution, geographic characteristics and hydrographic patterns off the Catalan coast (Western Mediterranean). </w:t>
       </w:r>
       <w:r>
         <w:rPr>
@@ -10770,33 +11639,11 @@
           <w:rFonts w:ascii="Calibri" w:hAnsi="Calibri" w:cs="Calibri"/>
         </w:rPr>
       </w:pPr>
-      <w:proofErr w:type="spellStart"/>
       <w:r>
         <w:rPr>
           <w:rFonts w:ascii="Calibri" w:hAnsi="Calibri" w:cs="Calibri"/>
         </w:rPr>
-        <w:t>Schultes</w:t>
-      </w:r>
-      <w:proofErr w:type="spellEnd"/>
-      <w:r>
-        <w:rPr>
-          <w:rFonts w:ascii="Calibri" w:hAnsi="Calibri" w:cs="Calibri"/>
-        </w:rPr>
-        <w:t xml:space="preserve">, S., &amp; Lopes, R. M. (2009). Laser Optical Plankton Counter and </w:t>
-      </w:r>
-      <w:proofErr w:type="spellStart"/>
-      <w:r>
-        <w:rPr>
-          <w:rFonts w:ascii="Calibri" w:hAnsi="Calibri" w:cs="Calibri"/>
-        </w:rPr>
-        <w:t>Zooscan</w:t>
-      </w:r>
-      <w:proofErr w:type="spellEnd"/>
-      <w:r>
-        <w:rPr>
-          <w:rFonts w:ascii="Calibri" w:hAnsi="Calibri" w:cs="Calibri"/>
-        </w:rPr>
-        <w:t xml:space="preserve"> intercomparison in tropical and subtropical marine ecosystems. </w:t>
+        <w:t xml:space="preserve">Schultes, S., &amp; Lopes, R. M. (2009). Laser Optical Plankton Counter and Zooscan intercomparison in tropical and subtropical marine ecosystems. </w:t>
       </w:r>
       <w:r>
         <w:rPr>
@@ -10834,47 +11681,11 @@
           <w:rFonts w:ascii="Calibri" w:hAnsi="Calibri" w:cs="Calibri"/>
         </w:rPr>
       </w:pPr>
-      <w:proofErr w:type="spellStart"/>
       <w:r>
         <w:rPr>
           <w:rFonts w:ascii="Calibri" w:hAnsi="Calibri" w:cs="Calibri"/>
         </w:rPr>
-        <w:t>Skarðhamar</w:t>
-      </w:r>
-      <w:proofErr w:type="spellEnd"/>
-      <w:r>
-        <w:rPr>
-          <w:rFonts w:ascii="Calibri" w:hAnsi="Calibri" w:cs="Calibri"/>
-        </w:rPr>
-        <w:t xml:space="preserve">, J., </w:t>
-      </w:r>
-      <w:proofErr w:type="spellStart"/>
-      <w:r>
-        <w:rPr>
-          <w:rFonts w:ascii="Calibri" w:hAnsi="Calibri" w:cs="Calibri"/>
-        </w:rPr>
-        <w:t>Slagstad</w:t>
-      </w:r>
-      <w:proofErr w:type="spellEnd"/>
-      <w:r>
-        <w:rPr>
-          <w:rFonts w:ascii="Calibri" w:hAnsi="Calibri" w:cs="Calibri"/>
-        </w:rPr>
-        <w:t xml:space="preserve">, D., &amp; </w:t>
-      </w:r>
-      <w:proofErr w:type="spellStart"/>
-      <w:r>
-        <w:rPr>
-          <w:rFonts w:ascii="Calibri" w:hAnsi="Calibri" w:cs="Calibri"/>
-        </w:rPr>
-        <w:t>Edvardsen</w:t>
-      </w:r>
-      <w:proofErr w:type="spellEnd"/>
-      <w:r>
-        <w:rPr>
-          <w:rFonts w:ascii="Calibri" w:hAnsi="Calibri" w:cs="Calibri"/>
-        </w:rPr>
-        <w:t xml:space="preserve">, A. (2007). Plankton distributions related to hydrography and circulation dynamics on a narrow continental shelf off Northern Norway. </w:t>
+        <w:t xml:space="preserve">Skarðhamar, J., Slagstad, D., &amp; Edvardsen, A. (2007). Plankton distributions related to hydrography and circulation dynamics on a narrow continental shelf off Northern Norway. </w:t>
       </w:r>
       <w:r>
         <w:rPr>
@@ -10912,34 +11723,12 @@
           <w:rFonts w:ascii="Calibri" w:hAnsi="Calibri" w:cs="Calibri"/>
         </w:rPr>
       </w:pPr>
-      <w:proofErr w:type="spellStart"/>
       <w:r>
         <w:rPr>
           <w:rFonts w:ascii="Calibri" w:hAnsi="Calibri" w:cs="Calibri"/>
         </w:rPr>
         <w:lastRenderedPageBreak/>
-        <w:t>Sourisseau</w:t>
-      </w:r>
-      <w:proofErr w:type="spellEnd"/>
-      <w:r>
-        <w:rPr>
-          <w:rFonts w:ascii="Calibri" w:hAnsi="Calibri" w:cs="Calibri"/>
-        </w:rPr>
-        <w:t xml:space="preserve">, M., &amp; </w:t>
-      </w:r>
-      <w:proofErr w:type="spellStart"/>
-      <w:r>
-        <w:rPr>
-          <w:rFonts w:ascii="Calibri" w:hAnsi="Calibri" w:cs="Calibri"/>
-        </w:rPr>
-        <w:t>Carlotti</w:t>
-      </w:r>
-      <w:proofErr w:type="spellEnd"/>
-      <w:r>
-        <w:rPr>
-          <w:rFonts w:ascii="Calibri" w:hAnsi="Calibri" w:cs="Calibri"/>
-        </w:rPr>
-        <w:t xml:space="preserve">, F. (2006). Spatial distribution of zooplankton size spectra on the French continental shelf of the Bay of Biscay during spring 2000 and 2001. </w:t>
+        <w:t xml:space="preserve">Sourisseau, M., &amp; Carlotti, F. (2006). Spatial distribution of zooplankton size spectra on the French continental shelf of the Bay of Biscay during spring 2000 and 2001. </w:t>
       </w:r>
       <w:r>
         <w:rPr>
@@ -10981,21 +11770,7 @@
         <w:rPr>
           <w:rFonts w:ascii="Calibri" w:hAnsi="Calibri" w:cs="Calibri"/>
         </w:rPr>
-        <w:t xml:space="preserve">Thompson, G. A., </w:t>
-      </w:r>
-      <w:proofErr w:type="spellStart"/>
-      <w:r>
-        <w:rPr>
-          <w:rFonts w:ascii="Calibri" w:hAnsi="Calibri" w:cs="Calibri"/>
-        </w:rPr>
-        <w:t>Dinofrio</w:t>
-      </w:r>
-      <w:proofErr w:type="spellEnd"/>
-      <w:r>
-        <w:rPr>
-          <w:rFonts w:ascii="Calibri" w:hAnsi="Calibri" w:cs="Calibri"/>
-        </w:rPr>
-        <w:t xml:space="preserve">, E. O., &amp; Alder, V. A. (2013). Structure, abundance and biomass size spectra of copepods and other zooplankton communities in upper waters of the Southwestern Atlantic Ocean during summer. </w:t>
+        <w:t xml:space="preserve">Thompson, G. A., Dinofrio, E. O., &amp; Alder, V. A. (2013). Structure, abundance and biomass size spectra of copepods and other zooplankton communities in upper waters of the Southwestern Atlantic Ocean during summer. </w:t>
       </w:r>
       <w:r>
         <w:rPr>
@@ -11033,61 +11808,11 @@
           <w:rFonts w:ascii="Calibri" w:hAnsi="Calibri" w:cs="Calibri"/>
         </w:rPr>
       </w:pPr>
-      <w:proofErr w:type="spellStart"/>
       <w:r>
         <w:rPr>
           <w:rFonts w:ascii="Calibri" w:hAnsi="Calibri" w:cs="Calibri"/>
         </w:rPr>
-        <w:t>Vandromme</w:t>
-      </w:r>
-      <w:proofErr w:type="spellEnd"/>
-      <w:r>
-        <w:rPr>
-          <w:rFonts w:ascii="Calibri" w:hAnsi="Calibri" w:cs="Calibri"/>
-        </w:rPr>
-        <w:t xml:space="preserve">, P., Nogueira, E., </w:t>
-      </w:r>
-      <w:proofErr w:type="spellStart"/>
-      <w:r>
-        <w:rPr>
-          <w:rFonts w:ascii="Calibri" w:hAnsi="Calibri" w:cs="Calibri"/>
-        </w:rPr>
-        <w:t>Huret</w:t>
-      </w:r>
-      <w:proofErr w:type="spellEnd"/>
-      <w:r>
-        <w:rPr>
-          <w:rFonts w:ascii="Calibri" w:hAnsi="Calibri" w:cs="Calibri"/>
-        </w:rPr>
-        <w:t xml:space="preserve">, M., Lopez-Urrutia, Á., González, G. G.-N., </w:t>
-      </w:r>
-      <w:proofErr w:type="spellStart"/>
-      <w:r>
-        <w:rPr>
-          <w:rFonts w:ascii="Calibri" w:hAnsi="Calibri" w:cs="Calibri"/>
-        </w:rPr>
-        <w:t>Sourisseau</w:t>
-      </w:r>
-      <w:proofErr w:type="spellEnd"/>
-      <w:r>
-        <w:rPr>
-          <w:rFonts w:ascii="Calibri" w:hAnsi="Calibri" w:cs="Calibri"/>
-        </w:rPr>
-        <w:t xml:space="preserve">, M., &amp; </w:t>
-      </w:r>
-      <w:proofErr w:type="spellStart"/>
-      <w:r>
-        <w:rPr>
-          <w:rFonts w:ascii="Calibri" w:hAnsi="Calibri" w:cs="Calibri"/>
-        </w:rPr>
-        <w:t>Petitgas</w:t>
-      </w:r>
-      <w:proofErr w:type="spellEnd"/>
-      <w:r>
-        <w:rPr>
-          <w:rFonts w:ascii="Calibri" w:hAnsi="Calibri" w:cs="Calibri"/>
-        </w:rPr>
-        <w:t xml:space="preserve">, P. (2014). Springtime zooplankton size structure over the continental shelf of the Bay of Biscay. </w:t>
+        <w:t xml:space="preserve">Vandromme, P., Nogueira, E., Huret, M., Lopez-Urrutia, Á., González, G. G.-N., Sourisseau, M., &amp; Petitgas, P. (2014). Springtime zooplankton size structure over the continental shelf of the Bay of Biscay. </w:t>
       </w:r>
       <w:r>
         <w:rPr>
@@ -11125,33 +11850,11 @@
           <w:rFonts w:ascii="Calibri" w:hAnsi="Calibri" w:cs="Calibri"/>
         </w:rPr>
       </w:pPr>
-      <w:proofErr w:type="spellStart"/>
       <w:r>
         <w:rPr>
           <w:rFonts w:ascii="Calibri" w:hAnsi="Calibri" w:cs="Calibri"/>
         </w:rPr>
-        <w:t>Zeldis</w:t>
-      </w:r>
-      <w:proofErr w:type="spellEnd"/>
-      <w:r>
-        <w:rPr>
-          <w:rFonts w:ascii="Calibri" w:hAnsi="Calibri" w:cs="Calibri"/>
-        </w:rPr>
-        <w:t xml:space="preserve">, J. R., &amp; Willis, K. J. (2015). Biogeographic and trophic drivers of </w:t>
-      </w:r>
-      <w:proofErr w:type="spellStart"/>
-      <w:r>
-        <w:rPr>
-          <w:rFonts w:ascii="Calibri" w:hAnsi="Calibri" w:cs="Calibri"/>
-        </w:rPr>
-        <w:t>mesozooplankton</w:t>
-      </w:r>
-      <w:proofErr w:type="spellEnd"/>
-      <w:r>
-        <w:rPr>
-          <w:rFonts w:ascii="Calibri" w:hAnsi="Calibri" w:cs="Calibri"/>
-        </w:rPr>
-        <w:t xml:space="preserve"> distribution on the northeast continental shelf and in Hauraki Gulf, New Zealand. </w:t>
+        <w:t xml:space="preserve">Zeldis, J. R., &amp; Willis, K. J. (2015). Biogeographic and trophic drivers of mesozooplankton distribution on the northeast continental shelf and in Hauraki Gulf, New Zealand. </w:t>
       </w:r>
       <w:r>
         <w:rPr>
@@ -11261,7 +11964,7 @@
 </file>
 
 <file path=word/endnotes.xml><?xml version="1.0" encoding="utf-8"?>
-<w:endnotes xmlns:wpc="http://schemas.microsoft.com/office/word/2010/wordprocessingCanvas" xmlns:cx="http://schemas.microsoft.com/office/drawing/2014/chartex" xmlns:cx1="http://schemas.microsoft.com/office/drawing/2015/9/8/chartex" xmlns:cx2="http://schemas.microsoft.com/office/drawing/2015/10/21/chartex" xmlns:cx3="http://schemas.microsoft.com/office/drawing/2016/5/9/chartex" xmlns:cx4="http://schemas.microsoft.com/office/drawing/2016/5/10/chartex" xmlns:cx5="http://schemas.microsoft.com/office/drawing/2016/5/11/chartex" xmlns:cx6="http://schemas.microsoft.com/office/drawing/2016/5/12/chartex" xmlns:cx7="http://schemas.microsoft.com/office/drawing/2016/5/13/chartex" xmlns:cx8="http://schemas.microsoft.com/office/drawing/2016/5/14/chartex" xmlns:mc="http://schemas.openxmlformats.org/markup-compatibility/2006" xmlns:aink="http://schemas.microsoft.com/office/drawing/2016/ink" xmlns:am3d="http://schemas.microsoft.com/office/drawing/2017/model3d" xmlns:o="urn:schemas-microsoft-com:office:office" xmlns:r="http://schemas.openxmlformats.org/officeDocument/2006/relationships" xmlns:m="http://schemas.openxmlformats.org/officeDocument/2006/math" xmlns:v="urn:schemas-microsoft-com:vml" xmlns:wp14="http://schemas.microsoft.com/office/word/2010/wordprocessingDrawing" xmlns:wp="http://schemas.openxmlformats.org/drawingml/2006/wordprocessingDrawing" xmlns:w10="urn:schemas-microsoft-com:office:word" xmlns:w="http://schemas.openxmlformats.org/wordprocessingml/2006/main" xmlns:w14="http://schemas.microsoft.com/office/word/2010/wordml" xmlns:w15="http://schemas.microsoft.com/office/word/2012/wordml" xmlns:w16cex="http://schemas.microsoft.com/office/word/2018/wordml/cex" xmlns:w16cid="http://schemas.microsoft.com/office/word/2016/wordml/cid" xmlns:w16="http://schemas.microsoft.com/office/word/2018/wordml" xmlns:w16se="http://schemas.microsoft.com/office/word/2015/wordml/symex" xmlns:wpg="http://schemas.microsoft.com/office/word/2010/wordprocessingGroup" xmlns:wpi="http://schemas.microsoft.com/office/word/2010/wordprocessingInk" xmlns:wne="http://schemas.microsoft.com/office/word/2006/wordml" xmlns:wps="http://schemas.microsoft.com/office/word/2010/wordprocessingShape" mc:Ignorable="w14 w15 w16se w16cid w16 w16cex wp14">
+<w:endnotes xmlns:wpc="http://schemas.microsoft.com/office/word/2010/wordprocessingCanvas" xmlns:cx="http://schemas.microsoft.com/office/drawing/2014/chartex" xmlns:cx1="http://schemas.microsoft.com/office/drawing/2015/9/8/chartex" xmlns:cx2="http://schemas.microsoft.com/office/drawing/2015/10/21/chartex" xmlns:cx3="http://schemas.microsoft.com/office/drawing/2016/5/9/chartex" xmlns:cx4="http://schemas.microsoft.com/office/drawing/2016/5/10/chartex" xmlns:cx5="http://schemas.microsoft.com/office/drawing/2016/5/11/chartex" xmlns:cx6="http://schemas.microsoft.com/office/drawing/2016/5/12/chartex" xmlns:cx7="http://schemas.microsoft.com/office/drawing/2016/5/13/chartex" xmlns:cx8="http://schemas.microsoft.com/office/drawing/2016/5/14/chartex" xmlns:mc="http://schemas.openxmlformats.org/markup-compatibility/2006" xmlns:aink="http://schemas.microsoft.com/office/drawing/2016/ink" xmlns:am3d="http://schemas.microsoft.com/office/drawing/2017/model3d" xmlns:o="urn:schemas-microsoft-com:office:office" xmlns:r="http://schemas.openxmlformats.org/officeDocument/2006/relationships" xmlns:m="http://schemas.openxmlformats.org/officeDocument/2006/math" xmlns:v="urn:schemas-microsoft-com:vml" xmlns:wp14="http://schemas.microsoft.com/office/word/2010/wordprocessingDrawing" xmlns:wp="http://schemas.openxmlformats.org/drawingml/2006/wordprocessingDrawing" xmlns:w10="urn:schemas-microsoft-com:office:word" xmlns:w="http://schemas.openxmlformats.org/wordprocessingml/2006/main" xmlns:w14="http://schemas.microsoft.com/office/word/2010/wordml" xmlns:w15="http://schemas.microsoft.com/office/word/2012/wordml" xmlns:w16cex="http://schemas.microsoft.com/office/word/2018/wordml/cex" xmlns:w16cid="http://schemas.microsoft.com/office/word/2016/wordml/cid" xmlns:w16="http://schemas.microsoft.com/office/word/2018/wordml" xmlns:w16sdtdh="http://schemas.microsoft.com/office/word/2020/wordml/sdtdatahash" xmlns:w16se="http://schemas.microsoft.com/office/word/2015/wordml/symex" xmlns:wpg="http://schemas.microsoft.com/office/word/2010/wordprocessingGroup" xmlns:wpi="http://schemas.microsoft.com/office/word/2010/wordprocessingInk" xmlns:wne="http://schemas.microsoft.com/office/word/2006/wordml" xmlns:wps="http://schemas.microsoft.com/office/word/2010/wordprocessingShape" mc:Ignorable="w14 w15 w16se w16cid w16 w16cex w16sdtdh wp14">
   <w:endnote w:type="separator" w:id="-1">
     <w:p>
       <w:r>
@@ -11280,7 +11983,7 @@
 </file>
 
 <file path=word/footer1.xml><?xml version="1.0" encoding="utf-8"?>
-<w:ftr xmlns:wpc="http://schemas.microsoft.com/office/word/2010/wordprocessingCanvas" xmlns:cx="http://schemas.microsoft.com/office/drawing/2014/chartex" xmlns:cx1="http://schemas.microsoft.com/office/drawing/2015/9/8/chartex" xmlns:cx2="http://schemas.microsoft.com/office/drawing/2015/10/21/chartex" xmlns:cx3="http://schemas.microsoft.com/office/drawing/2016/5/9/chartex" xmlns:cx4="http://schemas.microsoft.com/office/drawing/2016/5/10/chartex" xmlns:cx5="http://schemas.microsoft.com/office/drawing/2016/5/11/chartex" xmlns:cx6="http://schemas.microsoft.com/office/drawing/2016/5/12/chartex" xmlns:cx7="http://schemas.microsoft.com/office/drawing/2016/5/13/chartex" xmlns:cx8="http://schemas.microsoft.com/office/drawing/2016/5/14/chartex" xmlns:mc="http://schemas.openxmlformats.org/markup-compatibility/2006" xmlns:aink="http://schemas.microsoft.com/office/drawing/2016/ink" xmlns:am3d="http://schemas.microsoft.com/office/drawing/2017/model3d" xmlns:o="urn:schemas-microsoft-com:office:office" xmlns:r="http://schemas.openxmlformats.org/officeDocument/2006/relationships" xmlns:m="http://schemas.openxmlformats.org/officeDocument/2006/math" xmlns:v="urn:schemas-microsoft-com:vml" xmlns:wp14="http://schemas.microsoft.com/office/word/2010/wordprocessingDrawing" xmlns:wp="http://schemas.openxmlformats.org/drawingml/2006/wordprocessingDrawing" xmlns:w10="urn:schemas-microsoft-com:office:word" xmlns:w="http://schemas.openxmlformats.org/wordprocessingml/2006/main" xmlns:w14="http://schemas.microsoft.com/office/word/2010/wordml" xmlns:w15="http://schemas.microsoft.com/office/word/2012/wordml" xmlns:w16cex="http://schemas.microsoft.com/office/word/2018/wordml/cex" xmlns:w16cid="http://schemas.microsoft.com/office/word/2016/wordml/cid" xmlns:w16="http://schemas.microsoft.com/office/word/2018/wordml" xmlns:w16se="http://schemas.microsoft.com/office/word/2015/wordml/symex" xmlns:wpg="http://schemas.microsoft.com/office/word/2010/wordprocessingGroup" xmlns:wpi="http://schemas.microsoft.com/office/word/2010/wordprocessingInk" xmlns:wne="http://schemas.microsoft.com/office/word/2006/wordml" xmlns:wps="http://schemas.microsoft.com/office/word/2010/wordprocessingShape" mc:Ignorable="w14 w15 w16se w16cid w16 w16cex wp14">
+<w:ftr xmlns:wpc="http://schemas.microsoft.com/office/word/2010/wordprocessingCanvas" xmlns:cx="http://schemas.microsoft.com/office/drawing/2014/chartex" xmlns:cx1="http://schemas.microsoft.com/office/drawing/2015/9/8/chartex" xmlns:cx2="http://schemas.microsoft.com/office/drawing/2015/10/21/chartex" xmlns:cx3="http://schemas.microsoft.com/office/drawing/2016/5/9/chartex" xmlns:cx4="http://schemas.microsoft.com/office/drawing/2016/5/10/chartex" xmlns:cx5="http://schemas.microsoft.com/office/drawing/2016/5/11/chartex" xmlns:cx6="http://schemas.microsoft.com/office/drawing/2016/5/12/chartex" xmlns:cx7="http://schemas.microsoft.com/office/drawing/2016/5/13/chartex" xmlns:cx8="http://schemas.microsoft.com/office/drawing/2016/5/14/chartex" xmlns:mc="http://schemas.openxmlformats.org/markup-compatibility/2006" xmlns:aink="http://schemas.microsoft.com/office/drawing/2016/ink" xmlns:am3d="http://schemas.microsoft.com/office/drawing/2017/model3d" xmlns:o="urn:schemas-microsoft-com:office:office" xmlns:r="http://schemas.openxmlformats.org/officeDocument/2006/relationships" xmlns:m="http://schemas.openxmlformats.org/officeDocument/2006/math" xmlns:v="urn:schemas-microsoft-com:vml" xmlns:wp14="http://schemas.microsoft.com/office/word/2010/wordprocessingDrawing" xmlns:wp="http://schemas.openxmlformats.org/drawingml/2006/wordprocessingDrawing" xmlns:w10="urn:schemas-microsoft-com:office:word" xmlns:w="http://schemas.openxmlformats.org/wordprocessingml/2006/main" xmlns:w14="http://schemas.microsoft.com/office/word/2010/wordml" xmlns:w15="http://schemas.microsoft.com/office/word/2012/wordml" xmlns:w16cex="http://schemas.microsoft.com/office/word/2018/wordml/cex" xmlns:w16cid="http://schemas.microsoft.com/office/word/2016/wordml/cid" xmlns:w16="http://schemas.microsoft.com/office/word/2018/wordml" xmlns:w16sdtdh="http://schemas.microsoft.com/office/word/2020/wordml/sdtdatahash" xmlns:w16se="http://schemas.microsoft.com/office/word/2015/wordml/symex" xmlns:wpg="http://schemas.microsoft.com/office/word/2010/wordprocessingGroup" xmlns:wpi="http://schemas.microsoft.com/office/word/2010/wordprocessingInk" xmlns:wne="http://schemas.microsoft.com/office/word/2006/wordml" xmlns:wps="http://schemas.microsoft.com/office/word/2010/wordprocessingShape" mc:Ignorable="w14 w15 w16se w16cid w16 w16cex w16sdtdh wp14">
   <w:sdt>
     <w:sdtPr>
       <w:id w:val="979967984"/>
@@ -11334,7 +12037,7 @@
 </file>
 
 <file path=word/footnotes.xml><?xml version="1.0" encoding="utf-8"?>
-<w:footnotes xmlns:wpc="http://schemas.microsoft.com/office/word/2010/wordprocessingCanvas" xmlns:cx="http://schemas.microsoft.com/office/drawing/2014/chartex" xmlns:cx1="http://schemas.microsoft.com/office/drawing/2015/9/8/chartex" xmlns:cx2="http://schemas.microsoft.com/office/drawing/2015/10/21/chartex" xmlns:cx3="http://schemas.microsoft.com/office/drawing/2016/5/9/chartex" xmlns:cx4="http://schemas.microsoft.com/office/drawing/2016/5/10/chartex" xmlns:cx5="http://schemas.microsoft.com/office/drawing/2016/5/11/chartex" xmlns:cx6="http://schemas.microsoft.com/office/drawing/2016/5/12/chartex" xmlns:cx7="http://schemas.microsoft.com/office/drawing/2016/5/13/chartex" xmlns:cx8="http://schemas.microsoft.com/office/drawing/2016/5/14/chartex" xmlns:mc="http://schemas.openxmlformats.org/markup-compatibility/2006" xmlns:aink="http://schemas.microsoft.com/office/drawing/2016/ink" xmlns:am3d="http://schemas.microsoft.com/office/drawing/2017/model3d" xmlns:o="urn:schemas-microsoft-com:office:office" xmlns:r="http://schemas.openxmlformats.org/officeDocument/2006/relationships" xmlns:m="http://schemas.openxmlformats.org/officeDocument/2006/math" xmlns:v="urn:schemas-microsoft-com:vml" xmlns:wp14="http://schemas.microsoft.com/office/word/2010/wordprocessingDrawing" xmlns:wp="http://schemas.openxmlformats.org/drawingml/2006/wordprocessingDrawing" xmlns:w10="urn:schemas-microsoft-com:office:word" xmlns:w="http://schemas.openxmlformats.org/wordprocessingml/2006/main" xmlns:w14="http://schemas.microsoft.com/office/word/2010/wordml" xmlns:w15="http://schemas.microsoft.com/office/word/2012/wordml" xmlns:w16cex="http://schemas.microsoft.com/office/word/2018/wordml/cex" xmlns:w16cid="http://schemas.microsoft.com/office/word/2016/wordml/cid" xmlns:w16="http://schemas.microsoft.com/office/word/2018/wordml" xmlns:w16se="http://schemas.microsoft.com/office/word/2015/wordml/symex" xmlns:wpg="http://schemas.microsoft.com/office/word/2010/wordprocessingGroup" xmlns:wpi="http://schemas.microsoft.com/office/word/2010/wordprocessingInk" xmlns:wne="http://schemas.microsoft.com/office/word/2006/wordml" xmlns:wps="http://schemas.microsoft.com/office/word/2010/wordprocessingShape" mc:Ignorable="w14 w15 w16se w16cid w16 w16cex wp14">
+<w:footnotes xmlns:wpc="http://schemas.microsoft.com/office/word/2010/wordprocessingCanvas" xmlns:cx="http://schemas.microsoft.com/office/drawing/2014/chartex" xmlns:cx1="http://schemas.microsoft.com/office/drawing/2015/9/8/chartex" xmlns:cx2="http://schemas.microsoft.com/office/drawing/2015/10/21/chartex" xmlns:cx3="http://schemas.microsoft.com/office/drawing/2016/5/9/chartex" xmlns:cx4="http://schemas.microsoft.com/office/drawing/2016/5/10/chartex" xmlns:cx5="http://schemas.microsoft.com/office/drawing/2016/5/11/chartex" xmlns:cx6="http://schemas.microsoft.com/office/drawing/2016/5/12/chartex" xmlns:cx7="http://schemas.microsoft.com/office/drawing/2016/5/13/chartex" xmlns:cx8="http://schemas.microsoft.com/office/drawing/2016/5/14/chartex" xmlns:mc="http://schemas.openxmlformats.org/markup-compatibility/2006" xmlns:aink="http://schemas.microsoft.com/office/drawing/2016/ink" xmlns:am3d="http://schemas.microsoft.com/office/drawing/2017/model3d" xmlns:o="urn:schemas-microsoft-com:office:office" xmlns:r="http://schemas.openxmlformats.org/officeDocument/2006/relationships" xmlns:m="http://schemas.openxmlformats.org/officeDocument/2006/math" xmlns:v="urn:schemas-microsoft-com:vml" xmlns:wp14="http://schemas.microsoft.com/office/word/2010/wordprocessingDrawing" xmlns:wp="http://schemas.openxmlformats.org/drawingml/2006/wordprocessingDrawing" xmlns:w10="urn:schemas-microsoft-com:office:word" xmlns:w="http://schemas.openxmlformats.org/wordprocessingml/2006/main" xmlns:w14="http://schemas.microsoft.com/office/word/2010/wordml" xmlns:w15="http://schemas.microsoft.com/office/word/2012/wordml" xmlns:w16cex="http://schemas.microsoft.com/office/word/2018/wordml/cex" xmlns:w16cid="http://schemas.microsoft.com/office/word/2016/wordml/cid" xmlns:w16="http://schemas.microsoft.com/office/word/2018/wordml" xmlns:w16sdtdh="http://schemas.microsoft.com/office/word/2020/wordml/sdtdatahash" xmlns:w16se="http://schemas.microsoft.com/office/word/2015/wordml/symex" xmlns:wpg="http://schemas.microsoft.com/office/word/2010/wordprocessingGroup" xmlns:wpi="http://schemas.microsoft.com/office/word/2010/wordprocessingInk" xmlns:wne="http://schemas.microsoft.com/office/word/2006/wordml" xmlns:wps="http://schemas.microsoft.com/office/word/2010/wordprocessingShape" mc:Ignorable="w14 w15 w16se w16cid w16 w16cex w16sdtdh wp14">
   <w:footnote w:type="separator" w:id="-1">
     <w:p>
       <w:r>
@@ -11353,7 +12056,7 @@
 </file>
 
 <file path=word/header1.xml><?xml version="1.0" encoding="utf-8"?>
-<w:hdr xmlns:wpc="http://schemas.microsoft.com/office/word/2010/wordprocessingCanvas" xmlns:cx="http://schemas.microsoft.com/office/drawing/2014/chartex" xmlns:cx1="http://schemas.microsoft.com/office/drawing/2015/9/8/chartex" xmlns:cx2="http://schemas.microsoft.com/office/drawing/2015/10/21/chartex" xmlns:cx3="http://schemas.microsoft.com/office/drawing/2016/5/9/chartex" xmlns:cx4="http://schemas.microsoft.com/office/drawing/2016/5/10/chartex" xmlns:cx5="http://schemas.microsoft.com/office/drawing/2016/5/11/chartex" xmlns:cx6="http://schemas.microsoft.com/office/drawing/2016/5/12/chartex" xmlns:cx7="http://schemas.microsoft.com/office/drawing/2016/5/13/chartex" xmlns:cx8="http://schemas.microsoft.com/office/drawing/2016/5/14/chartex" xmlns:mc="http://schemas.openxmlformats.org/markup-compatibility/2006" xmlns:aink="http://schemas.microsoft.com/office/drawing/2016/ink" xmlns:am3d="http://schemas.microsoft.com/office/drawing/2017/model3d" xmlns:o="urn:schemas-microsoft-com:office:office" xmlns:r="http://schemas.openxmlformats.org/officeDocument/2006/relationships" xmlns:m="http://schemas.openxmlformats.org/officeDocument/2006/math" xmlns:v="urn:schemas-microsoft-com:vml" xmlns:wp14="http://schemas.microsoft.com/office/word/2010/wordprocessingDrawing" xmlns:wp="http://schemas.openxmlformats.org/drawingml/2006/wordprocessingDrawing" xmlns:w10="urn:schemas-microsoft-com:office:word" xmlns:w="http://schemas.openxmlformats.org/wordprocessingml/2006/main" xmlns:w14="http://schemas.microsoft.com/office/word/2010/wordml" xmlns:w15="http://schemas.microsoft.com/office/word/2012/wordml" xmlns:w16cex="http://schemas.microsoft.com/office/word/2018/wordml/cex" xmlns:w16cid="http://schemas.microsoft.com/office/word/2016/wordml/cid" xmlns:w16="http://schemas.microsoft.com/office/word/2018/wordml" xmlns:w16se="http://schemas.microsoft.com/office/word/2015/wordml/symex" xmlns:wpg="http://schemas.microsoft.com/office/word/2010/wordprocessingGroup" xmlns:wpi="http://schemas.microsoft.com/office/word/2010/wordprocessingInk" xmlns:wne="http://schemas.microsoft.com/office/word/2006/wordml" xmlns:wps="http://schemas.microsoft.com/office/word/2010/wordprocessingShape" mc:Ignorable="w14 w15 w16se w16cid w16 w16cex wp14">
+<w:hdr xmlns:wpc="http://schemas.microsoft.com/office/word/2010/wordprocessingCanvas" xmlns:cx="http://schemas.microsoft.com/office/drawing/2014/chartex" xmlns:cx1="http://schemas.microsoft.com/office/drawing/2015/9/8/chartex" xmlns:cx2="http://schemas.microsoft.com/office/drawing/2015/10/21/chartex" xmlns:cx3="http://schemas.microsoft.com/office/drawing/2016/5/9/chartex" xmlns:cx4="http://schemas.microsoft.com/office/drawing/2016/5/10/chartex" xmlns:cx5="http://schemas.microsoft.com/office/drawing/2016/5/11/chartex" xmlns:cx6="http://schemas.microsoft.com/office/drawing/2016/5/12/chartex" xmlns:cx7="http://schemas.microsoft.com/office/drawing/2016/5/13/chartex" xmlns:cx8="http://schemas.microsoft.com/office/drawing/2016/5/14/chartex" xmlns:mc="http://schemas.openxmlformats.org/markup-compatibility/2006" xmlns:aink="http://schemas.microsoft.com/office/drawing/2016/ink" xmlns:am3d="http://schemas.microsoft.com/office/drawing/2017/model3d" xmlns:o="urn:schemas-microsoft-com:office:office" xmlns:r="http://schemas.openxmlformats.org/officeDocument/2006/relationships" xmlns:m="http://schemas.openxmlformats.org/officeDocument/2006/math" xmlns:v="urn:schemas-microsoft-com:vml" xmlns:wp14="http://schemas.microsoft.com/office/word/2010/wordprocessingDrawing" xmlns:wp="http://schemas.openxmlformats.org/drawingml/2006/wordprocessingDrawing" xmlns:w10="urn:schemas-microsoft-com:office:word" xmlns:w="http://schemas.openxmlformats.org/wordprocessingml/2006/main" xmlns:w14="http://schemas.microsoft.com/office/word/2010/wordml" xmlns:w15="http://schemas.microsoft.com/office/word/2012/wordml" xmlns:w16cex="http://schemas.microsoft.com/office/word/2018/wordml/cex" xmlns:w16cid="http://schemas.microsoft.com/office/word/2016/wordml/cid" xmlns:w16="http://schemas.microsoft.com/office/word/2018/wordml" xmlns:w16sdtdh="http://schemas.microsoft.com/office/word/2020/wordml/sdtdatahash" xmlns:w16se="http://schemas.microsoft.com/office/word/2015/wordml/symex" xmlns:wpg="http://schemas.microsoft.com/office/word/2010/wordprocessingGroup" xmlns:wpi="http://schemas.microsoft.com/office/word/2010/wordprocessingInk" xmlns:wne="http://schemas.microsoft.com/office/word/2006/wordml" xmlns:wps="http://schemas.microsoft.com/office/word/2010/wordprocessingShape" mc:Ignorable="w14 w15 w16se w16cid w16 w16cex w16sdtdh wp14">
   <w:p>
     <w:pPr>
       <w:pStyle w:val="Header"/>
@@ -11372,14 +12075,22 @@
       <w:rPr>
         <w:i/>
       </w:rPr>
-      <w:t>AGU journal</w:t>
+      <w:t xml:space="preserve">AGU </w:t>
     </w:r>
+    <w:proofErr w:type="gramStart"/>
+    <w:r>
+      <w:rPr>
+        <w:i/>
+      </w:rPr>
+      <w:t>journal</w:t>
+    </w:r>
+    <w:proofErr w:type="gramEnd"/>
   </w:p>
 </w:hdr>
 </file>
 
 <file path=word/styles.xml><?xml version="1.0" encoding="utf-8"?>
-<w:styles xmlns:mc="http://schemas.openxmlformats.org/markup-compatibility/2006" xmlns:r="http://schemas.openxmlformats.org/officeDocument/2006/relationships" xmlns:w="http://schemas.openxmlformats.org/wordprocessingml/2006/main" xmlns:w14="http://schemas.microsoft.com/office/word/2010/wordml" xmlns:w15="http://schemas.microsoft.com/office/word/2012/wordml" xmlns:w16cex="http://schemas.microsoft.com/office/word/2018/wordml/cex" xmlns:w16cid="http://schemas.microsoft.com/office/word/2016/wordml/cid" xmlns:w16="http://schemas.microsoft.com/office/word/2018/wordml" xmlns:w16se="http://schemas.microsoft.com/office/word/2015/wordml/symex" mc:Ignorable="w14 w15 w16se w16cid w16 w16cex">
+<w:styles xmlns:mc="http://schemas.openxmlformats.org/markup-compatibility/2006" xmlns:r="http://schemas.openxmlformats.org/officeDocument/2006/relationships" xmlns:w="http://schemas.openxmlformats.org/wordprocessingml/2006/main" xmlns:w14="http://schemas.microsoft.com/office/word/2010/wordml" xmlns:w15="http://schemas.microsoft.com/office/word/2012/wordml" xmlns:w16cex="http://schemas.microsoft.com/office/word/2018/wordml/cex" xmlns:w16cid="http://schemas.microsoft.com/office/word/2016/wordml/cid" xmlns:w16="http://schemas.microsoft.com/office/word/2018/wordml" xmlns:w16sdtdh="http://schemas.microsoft.com/office/word/2020/wordml/sdtdatahash" xmlns:w16se="http://schemas.microsoft.com/office/word/2015/wordml/symex" mc:Ignorable="w14 w15 w16se w16cid w16 w16cex w16sdtdh">
   <w:docDefaults>
     <w:rPrDefault>
       <w:rPr>
@@ -11790,6 +12501,7 @@
   <w:style w:type="character" w:default="1" w:styleId="DefaultParagraphFont">
     <w:name w:val="Default Paragraph Font"/>
     <w:uiPriority w:val="1"/>
+    <w:semiHidden/>
     <w:unhideWhenUsed/>
   </w:style>
   <w:style w:type="table" w:default="1" w:styleId="TableNormal">

</xml_diff>